<commit_message>
Add level 5 documentation
</commit_message>
<xml_diff>
--- a/docs/Level Documentation.docx
+++ b/docs/Level Documentation.docx
@@ -165,7 +165,15 @@
           <w:sz w:val="24"/>
           <w:szCs w:val="24"/>
         </w:rPr>
-        <w:t>On this level, the player is coming up on a four way stop. There are 3 AI cars that pull up to the stop signs. One coming the horizontal road opposite from the player car. Two cars are going two different ways on the vertical road. The AI cars stop and go at the stop sign. The players objective is to make the right road decision so he or she will pass the level.</w:t>
+        <w:t>I</w:t>
+      </w:r>
+      <w:r>
+        <w:rPr>
+          <w:rFonts w:ascii="Times New Roman" w:hAnsi="Times New Roman" w:cs="Times New Roman"/>
+          <w:sz w:val="24"/>
+          <w:szCs w:val="24"/>
+        </w:rPr>
+        <w:t>n this level, the player is coming up on a four way stop. There are 3 AI cars that pull up to the stop signs. One coming the horizontal road opposite from the player car. Two cars are going two different ways on the vertical road. The AI cars stop and go at the stop sign. The players objective is to make the right road decision so he or she will pass the level.</w:t>
       </w:r>
     </w:p>
     <w:p>
@@ -237,7 +245,15 @@
           <w:sz w:val="24"/>
           <w:szCs w:val="24"/>
         </w:rPr>
-        <w:t>On this level, the player is on a horizontal two-way road traveling right. An AI car is traveling in the other lane toward the player. As they approach, the AI car turns into the player’s lane. The player is expected to turn and/or break, while not turning into the other lane, in order to avoid colliding with the AI car.</w:t>
+        <w:t>I</w:t>
+      </w:r>
+      <w:r>
+        <w:rPr>
+          <w:rFonts w:ascii="Times New Roman" w:hAnsi="Times New Roman" w:cs="Times New Roman"/>
+          <w:sz w:val="24"/>
+          <w:szCs w:val="24"/>
+        </w:rPr>
+        <w:t>n this level, the player is on a horizontal two-way road traveling right. An AI car is traveling in the other lane toward the player. As they approach, the AI car turns into the player’s lane. The player is expected to turn and/or break, while not turning into the other lane, in order to avoid colliding with the AI car.</w:t>
       </w:r>
     </w:p>
     <w:p>
@@ -421,6 +437,138 @@
           <w:szCs w:val="28"/>
         </w:rPr>
         <w:t>Level 5</w:t>
+      </w:r>
+    </w:p>
+    <w:p>
+      <w:pPr>
+        <w:rPr>
+          <w:rFonts w:ascii="Times New Roman" w:hAnsi="Times New Roman" w:cs="Times New Roman"/>
+        </w:rPr>
+      </w:pPr>
+      <w:r>
+        <w:rPr>
+          <w:rFonts w:ascii="Times New Roman" w:hAnsi="Times New Roman" w:cs="Times New Roman"/>
+        </w:rPr>
+        <w:t xml:space="preserve">In this level, the player begins on the </w:t>
+      </w:r>
+      <w:proofErr w:type="gramStart"/>
+      <w:r>
+        <w:rPr>
+          <w:rFonts w:ascii="Times New Roman" w:hAnsi="Times New Roman" w:cs="Times New Roman"/>
+        </w:rPr>
+        <w:t>on</w:t>
+      </w:r>
+      <w:proofErr w:type="gramEnd"/>
+      <w:r>
+        <w:rPr>
+          <w:rFonts w:ascii="Times New Roman" w:hAnsi="Times New Roman" w:cs="Times New Roman"/>
+        </w:rPr>
+        <w:t xml:space="preserve">-ramp of a 4-lane divided highway. A constant stream of AI car traffic is spawned on both lanes of the highway, and the player must successfully accelerate down the on-ramp and merge onto the highway. </w:t>
+      </w:r>
+    </w:p>
+    <w:p>
+      <w:pPr>
+        <w:rPr>
+          <w:rFonts w:ascii="Times New Roman" w:hAnsi="Times New Roman" w:cs="Times New Roman"/>
+        </w:rPr>
+      </w:pPr>
+      <w:r>
+        <w:rPr>
+          <w:rFonts w:ascii="Times New Roman" w:hAnsi="Times New Roman" w:cs="Times New Roman"/>
+        </w:rPr>
+        <w:t>The player will fail the level if they:</w:t>
+      </w:r>
+    </w:p>
+    <w:p>
+      <w:pPr>
+        <w:pStyle w:val="ListParagraph"/>
+        <w:numPr>
+          <w:ilvl w:val="0"/>
+          <w:numId w:val="2"/>
+        </w:numPr>
+        <w:rPr>
+          <w:rFonts w:ascii="Times New Roman" w:hAnsi="Times New Roman" w:cs="Times New Roman"/>
+        </w:rPr>
+      </w:pPr>
+      <w:r>
+        <w:rPr>
+          <w:rFonts w:ascii="Times New Roman" w:hAnsi="Times New Roman" w:cs="Times New Roman"/>
+        </w:rPr>
+        <w:lastRenderedPageBreak/>
+        <w:t xml:space="preserve">Go offroad or between lanes for more than one </w:t>
+      </w:r>
+      <w:proofErr w:type="gramStart"/>
+      <w:r>
+        <w:rPr>
+          <w:rFonts w:ascii="Times New Roman" w:hAnsi="Times New Roman" w:cs="Times New Roman"/>
+        </w:rPr>
+        <w:t>second</w:t>
+      </w:r>
+      <w:proofErr w:type="gramEnd"/>
+    </w:p>
+    <w:p>
+      <w:pPr>
+        <w:pStyle w:val="ListParagraph"/>
+        <w:numPr>
+          <w:ilvl w:val="0"/>
+          <w:numId w:val="2"/>
+        </w:numPr>
+        <w:rPr>
+          <w:rFonts w:ascii="Times New Roman" w:hAnsi="Times New Roman" w:cs="Times New Roman"/>
+        </w:rPr>
+      </w:pPr>
+      <w:r>
+        <w:rPr>
+          <w:rFonts w:ascii="Times New Roman" w:hAnsi="Times New Roman" w:cs="Times New Roman"/>
+        </w:rPr>
+        <w:t xml:space="preserve">Collide with another </w:t>
+      </w:r>
+      <w:proofErr w:type="gramStart"/>
+      <w:r>
+        <w:rPr>
+          <w:rFonts w:ascii="Times New Roman" w:hAnsi="Times New Roman" w:cs="Times New Roman"/>
+        </w:rPr>
+        <w:t>car</w:t>
+      </w:r>
+      <w:proofErr w:type="gramEnd"/>
+    </w:p>
+    <w:p>
+      <w:pPr>
+        <w:pStyle w:val="ListParagraph"/>
+        <w:numPr>
+          <w:ilvl w:val="0"/>
+          <w:numId w:val="2"/>
+        </w:numPr>
+        <w:rPr>
+          <w:rFonts w:ascii="Times New Roman" w:hAnsi="Times New Roman" w:cs="Times New Roman"/>
+        </w:rPr>
+      </w:pPr>
+      <w:r>
+        <w:rPr>
+          <w:rFonts w:ascii="Times New Roman" w:hAnsi="Times New Roman" w:cs="Times New Roman"/>
+        </w:rPr>
+        <w:t xml:space="preserve">Go past the onto or past the highway’s </w:t>
+      </w:r>
+      <w:proofErr w:type="gramStart"/>
+      <w:r>
+        <w:rPr>
+          <w:rFonts w:ascii="Times New Roman" w:hAnsi="Times New Roman" w:cs="Times New Roman"/>
+        </w:rPr>
+        <w:t>median</w:t>
+      </w:r>
+      <w:proofErr w:type="gramEnd"/>
+    </w:p>
+    <w:p>
+      <w:pPr>
+        <w:rPr>
+          <w:rFonts w:ascii="Times New Roman" w:hAnsi="Times New Roman" w:cs="Times New Roman"/>
+        </w:rPr>
+      </w:pPr>
+      <w:r>
+        <w:rPr>
+          <w:rFonts w:ascii="Times New Roman" w:hAnsi="Times New Roman" w:cs="Times New Roman"/>
+        </w:rPr>
+        <w:t>The player passes if they do not trigger any fail conditions and successfully drive off the right side of the screen after merging onto the highway.</w:t>
       </w:r>
     </w:p>
     <w:sectPr>
@@ -548,8 +696,124 @@
       </w:rPr>
     </w:lvl>
   </w:abstractNum>
+  <w:abstractNum w:abstractNumId="1" w15:restartNumberingAfterBreak="0">
+    <w:nsid w:val="66CD0A5C"/>
+    <w:multiLevelType w:val="hybridMultilevel"/>
+    <w:tmpl w:val="5F640824"/>
+    <w:lvl w:ilvl="0" w:tplc="04090001">
+      <w:start w:val="1"/>
+      <w:numFmt w:val="bullet"/>
+      <w:lvlText w:val=""/>
+      <w:lvlJc w:val="left"/>
+      <w:pPr>
+        <w:ind w:left="720" w:hanging="360"/>
+      </w:pPr>
+      <w:rPr>
+        <w:rFonts w:ascii="Symbol" w:hAnsi="Symbol" w:hint="default"/>
+      </w:rPr>
+    </w:lvl>
+    <w:lvl w:ilvl="1" w:tplc="04090003" w:tentative="1">
+      <w:start w:val="1"/>
+      <w:numFmt w:val="bullet"/>
+      <w:lvlText w:val="o"/>
+      <w:lvlJc w:val="left"/>
+      <w:pPr>
+        <w:ind w:left="1440" w:hanging="360"/>
+      </w:pPr>
+      <w:rPr>
+        <w:rFonts w:ascii="Courier New" w:hAnsi="Courier New" w:cs="Courier New" w:hint="default"/>
+      </w:rPr>
+    </w:lvl>
+    <w:lvl w:ilvl="2" w:tplc="04090005" w:tentative="1">
+      <w:start w:val="1"/>
+      <w:numFmt w:val="bullet"/>
+      <w:lvlText w:val=""/>
+      <w:lvlJc w:val="left"/>
+      <w:pPr>
+        <w:ind w:left="2160" w:hanging="360"/>
+      </w:pPr>
+      <w:rPr>
+        <w:rFonts w:ascii="Wingdings" w:hAnsi="Wingdings" w:hint="default"/>
+      </w:rPr>
+    </w:lvl>
+    <w:lvl w:ilvl="3" w:tplc="04090001" w:tentative="1">
+      <w:start w:val="1"/>
+      <w:numFmt w:val="bullet"/>
+      <w:lvlText w:val=""/>
+      <w:lvlJc w:val="left"/>
+      <w:pPr>
+        <w:ind w:left="2880" w:hanging="360"/>
+      </w:pPr>
+      <w:rPr>
+        <w:rFonts w:ascii="Symbol" w:hAnsi="Symbol" w:hint="default"/>
+      </w:rPr>
+    </w:lvl>
+    <w:lvl w:ilvl="4" w:tplc="04090003" w:tentative="1">
+      <w:start w:val="1"/>
+      <w:numFmt w:val="bullet"/>
+      <w:lvlText w:val="o"/>
+      <w:lvlJc w:val="left"/>
+      <w:pPr>
+        <w:ind w:left="3600" w:hanging="360"/>
+      </w:pPr>
+      <w:rPr>
+        <w:rFonts w:ascii="Courier New" w:hAnsi="Courier New" w:cs="Courier New" w:hint="default"/>
+      </w:rPr>
+    </w:lvl>
+    <w:lvl w:ilvl="5" w:tplc="04090005" w:tentative="1">
+      <w:start w:val="1"/>
+      <w:numFmt w:val="bullet"/>
+      <w:lvlText w:val=""/>
+      <w:lvlJc w:val="left"/>
+      <w:pPr>
+        <w:ind w:left="4320" w:hanging="360"/>
+      </w:pPr>
+      <w:rPr>
+        <w:rFonts w:ascii="Wingdings" w:hAnsi="Wingdings" w:hint="default"/>
+      </w:rPr>
+    </w:lvl>
+    <w:lvl w:ilvl="6" w:tplc="04090001" w:tentative="1">
+      <w:start w:val="1"/>
+      <w:numFmt w:val="bullet"/>
+      <w:lvlText w:val=""/>
+      <w:lvlJc w:val="left"/>
+      <w:pPr>
+        <w:ind w:left="5040" w:hanging="360"/>
+      </w:pPr>
+      <w:rPr>
+        <w:rFonts w:ascii="Symbol" w:hAnsi="Symbol" w:hint="default"/>
+      </w:rPr>
+    </w:lvl>
+    <w:lvl w:ilvl="7" w:tplc="04090003" w:tentative="1">
+      <w:start w:val="1"/>
+      <w:numFmt w:val="bullet"/>
+      <w:lvlText w:val="o"/>
+      <w:lvlJc w:val="left"/>
+      <w:pPr>
+        <w:ind w:left="5760" w:hanging="360"/>
+      </w:pPr>
+      <w:rPr>
+        <w:rFonts w:ascii="Courier New" w:hAnsi="Courier New" w:cs="Courier New" w:hint="default"/>
+      </w:rPr>
+    </w:lvl>
+    <w:lvl w:ilvl="8" w:tplc="04090005" w:tentative="1">
+      <w:start w:val="1"/>
+      <w:numFmt w:val="bullet"/>
+      <w:lvlText w:val=""/>
+      <w:lvlJc w:val="left"/>
+      <w:pPr>
+        <w:ind w:left="6480" w:hanging="360"/>
+      </w:pPr>
+      <w:rPr>
+        <w:rFonts w:ascii="Wingdings" w:hAnsi="Wingdings" w:hint="default"/>
+      </w:rPr>
+    </w:lvl>
+  </w:abstractNum>
   <w:num w:numId="1" w16cid:durableId="2068144158">
     <w:abstractNumId w:val="0"/>
+  </w:num>
+  <w:num w:numId="2" w16cid:durableId="1199121856">
+    <w:abstractNumId w:val="1"/>
   </w:num>
 </w:numbering>
 </file>

</xml_diff>

<commit_message>
Added base level class documentation
</commit_message>
<xml_diff>
--- a/docs/Level Documentation.docx
+++ b/docs/Level Documentation.docx
@@ -59,13 +59,1700 @@
       <w:r>
         <w:rPr>
           <w:rFonts w:ascii="Times New Roman" w:hAnsi="Times New Roman" w:cs="Times New Roman"/>
-          <w:b/>
-          <w:bCs/>
+          <w:b w:val="1"/>
+          <w:bCs w:val="1"/>
           <w:sz w:val="28"/>
           <w:szCs w:val="28"/>
         </w:rPr>
         <w:t>Base Level Class</w:t>
       </w:r>
+    </w:p>
+    <w:p>
+      <w:pPr>
+        <w:spacing w:after="160" w:line="259" w:lineRule="auto"/>
+        <w:rPr>
+          <w:rFonts w:ascii="Times New Roman" w:hAnsi="Times New Roman" w:eastAsia="Times New Roman" w:cs="Times New Roman"/>
+          <w:b w:val="0"/>
+          <w:bCs w:val="0"/>
+          <w:i w:val="0"/>
+          <w:iCs w:val="0"/>
+          <w:caps w:val="0"/>
+          <w:smallCaps w:val="0"/>
+          <w:noProof w:val="0"/>
+          <w:color w:val="000000" w:themeColor="text1" w:themeTint="FF" w:themeShade="FF"/>
+          <w:sz w:val="24"/>
+          <w:szCs w:val="24"/>
+          <w:lang w:val="en-US"/>
+        </w:rPr>
+      </w:pPr>
+      <w:r>
+        <w:rPr>
+          <w:rFonts w:ascii="Times New Roman" w:hAnsi="Times New Roman" w:eastAsia="Times New Roman" w:cs="Times New Roman"/>
+          <w:b w:val="0"/>
+          <w:bCs w:val="0"/>
+          <w:i w:val="0"/>
+          <w:iCs w:val="0"/>
+          <w:caps w:val="0"/>
+          <w:smallCaps w:val="0"/>
+          <w:noProof w:val="0"/>
+          <w:color w:val="000000" w:themeColor="text1" w:themeTint="FF" w:themeShade="FF"/>
+          <w:sz w:val="24"/>
+          <w:szCs w:val="24"/>
+          <w:lang w:val="en-US"/>
+        </w:rPr>
+        <w:t>The level class stores a data representation of all the stationary parts of a level: roads, stop signs, decoration, etc. It also handles rendering of the level to the screen. This documentation explains all methods that are meant to be interfaced with. There are additional internal methods that are not documented.</w:t>
+      </w:r>
+    </w:p>
+    <w:p>
+      <w:pPr>
+        <w:spacing w:after="160" w:line="259" w:lineRule="auto"/>
+        <w:rPr>
+          <w:rFonts w:ascii="Times New Roman" w:hAnsi="Times New Roman" w:eastAsia="Times New Roman" w:cs="Times New Roman"/>
+          <w:b w:val="0"/>
+          <w:bCs w:val="0"/>
+          <w:i w:val="0"/>
+          <w:iCs w:val="0"/>
+          <w:caps w:val="0"/>
+          <w:smallCaps w:val="0"/>
+          <w:noProof w:val="0"/>
+          <w:color w:val="000000" w:themeColor="text1" w:themeTint="FF" w:themeShade="FF"/>
+          <w:sz w:val="24"/>
+          <w:szCs w:val="24"/>
+          <w:lang w:val="en-US"/>
+        </w:rPr>
+      </w:pPr>
+      <w:r>
+        <w:rPr>
+          <w:rFonts w:ascii="Times New Roman" w:hAnsi="Times New Roman" w:eastAsia="Times New Roman" w:cs="Times New Roman"/>
+          <w:b w:val="1"/>
+          <w:bCs w:val="1"/>
+          <w:i w:val="0"/>
+          <w:iCs w:val="0"/>
+          <w:caps w:val="0"/>
+          <w:smallCaps w:val="0"/>
+          <w:noProof w:val="0"/>
+          <w:color w:val="000000" w:themeColor="text1" w:themeTint="FF" w:themeShade="FF"/>
+          <w:sz w:val="24"/>
+          <w:szCs w:val="24"/>
+          <w:lang w:val="en-US"/>
+        </w:rPr>
+        <w:t>constructor:</w:t>
+      </w:r>
+    </w:p>
+    <w:p>
+      <w:pPr>
+        <w:spacing w:after="160" w:line="259" w:lineRule="auto"/>
+        <w:rPr>
+          <w:rFonts w:ascii="Times New Roman" w:hAnsi="Times New Roman" w:eastAsia="Times New Roman" w:cs="Times New Roman"/>
+          <w:b w:val="0"/>
+          <w:bCs w:val="0"/>
+          <w:i w:val="0"/>
+          <w:iCs w:val="0"/>
+          <w:caps w:val="0"/>
+          <w:smallCaps w:val="0"/>
+          <w:noProof w:val="0"/>
+          <w:color w:val="000000" w:themeColor="text1" w:themeTint="FF" w:themeShade="FF"/>
+          <w:sz w:val="24"/>
+          <w:szCs w:val="24"/>
+          <w:lang w:val="en-US"/>
+        </w:rPr>
+      </w:pPr>
+      <w:r>
+        <w:rPr>
+          <w:rFonts w:ascii="Times New Roman" w:hAnsi="Times New Roman" w:eastAsia="Times New Roman" w:cs="Times New Roman"/>
+          <w:b w:val="0"/>
+          <w:bCs w:val="0"/>
+          <w:i w:val="0"/>
+          <w:iCs w:val="0"/>
+          <w:caps w:val="0"/>
+          <w:smallCaps w:val="0"/>
+          <w:noProof w:val="0"/>
+          <w:color w:val="000000" w:themeColor="text1" w:themeTint="FF" w:themeShade="FF"/>
+          <w:sz w:val="24"/>
+          <w:szCs w:val="24"/>
+          <w:lang w:val="en-US"/>
+        </w:rPr>
+        <w:t>Level(width, height) -&gt; returns an empty level with the specified dimensions. Level assets are added with the methods specified below.</w:t>
+      </w:r>
+    </w:p>
+    <w:p>
+      <w:pPr>
+        <w:spacing w:after="160" w:line="259" w:lineRule="auto"/>
+        <w:rPr>
+          <w:rFonts w:ascii="Times New Roman" w:hAnsi="Times New Roman" w:eastAsia="Times New Roman" w:cs="Times New Roman"/>
+          <w:b w:val="0"/>
+          <w:bCs w:val="0"/>
+          <w:i w:val="0"/>
+          <w:iCs w:val="0"/>
+          <w:caps w:val="0"/>
+          <w:smallCaps w:val="0"/>
+          <w:noProof w:val="0"/>
+          <w:color w:val="000000" w:themeColor="text1" w:themeTint="FF" w:themeShade="FF"/>
+          <w:sz w:val="24"/>
+          <w:szCs w:val="24"/>
+          <w:lang w:val="en-US"/>
+        </w:rPr>
+      </w:pPr>
+    </w:p>
+    <w:p>
+      <w:pPr>
+        <w:spacing w:after="160" w:line="259" w:lineRule="auto"/>
+        <w:rPr>
+          <w:rFonts w:ascii="Times New Roman" w:hAnsi="Times New Roman" w:eastAsia="Times New Roman" w:cs="Times New Roman"/>
+          <w:b w:val="0"/>
+          <w:bCs w:val="0"/>
+          <w:i w:val="0"/>
+          <w:iCs w:val="0"/>
+          <w:caps w:val="0"/>
+          <w:smallCaps w:val="0"/>
+          <w:noProof w:val="0"/>
+          <w:color w:val="000000" w:themeColor="text1" w:themeTint="FF" w:themeShade="FF"/>
+          <w:sz w:val="24"/>
+          <w:szCs w:val="24"/>
+          <w:lang w:val="en-US"/>
+        </w:rPr>
+      </w:pPr>
+      <w:r>
+        <w:rPr>
+          <w:rFonts w:ascii="Times New Roman" w:hAnsi="Times New Roman" w:eastAsia="Times New Roman" w:cs="Times New Roman"/>
+          <w:b w:val="1"/>
+          <w:bCs w:val="1"/>
+          <w:i w:val="0"/>
+          <w:iCs w:val="0"/>
+          <w:caps w:val="0"/>
+          <w:smallCaps w:val="0"/>
+          <w:noProof w:val="0"/>
+          <w:color w:val="000000" w:themeColor="text1" w:themeTint="FF" w:themeShade="FF"/>
+          <w:sz w:val="24"/>
+          <w:szCs w:val="24"/>
+          <w:lang w:val="en-US"/>
+        </w:rPr>
+        <w:t>Class Constants:</w:t>
+      </w:r>
+    </w:p>
+    <w:p>
+      <w:pPr>
+        <w:spacing w:after="160" w:line="259" w:lineRule="auto"/>
+        <w:rPr>
+          <w:rFonts w:ascii="Times New Roman" w:hAnsi="Times New Roman" w:eastAsia="Times New Roman" w:cs="Times New Roman"/>
+          <w:b w:val="0"/>
+          <w:bCs w:val="0"/>
+          <w:i w:val="0"/>
+          <w:iCs w:val="0"/>
+          <w:caps w:val="0"/>
+          <w:smallCaps w:val="0"/>
+          <w:noProof w:val="0"/>
+          <w:color w:val="000000" w:themeColor="text1" w:themeTint="FF" w:themeShade="FF"/>
+          <w:sz w:val="24"/>
+          <w:szCs w:val="24"/>
+          <w:lang w:val="en-US"/>
+        </w:rPr>
+      </w:pPr>
+      <w:r>
+        <w:rPr>
+          <w:rFonts w:ascii="Times New Roman" w:hAnsi="Times New Roman" w:eastAsia="Times New Roman" w:cs="Times New Roman"/>
+          <w:b w:val="0"/>
+          <w:bCs w:val="0"/>
+          <w:i w:val="0"/>
+          <w:iCs w:val="0"/>
+          <w:caps w:val="0"/>
+          <w:smallCaps w:val="0"/>
+          <w:noProof w:val="0"/>
+          <w:color w:val="000000" w:themeColor="text1" w:themeTint="FF" w:themeShade="FF"/>
+          <w:sz w:val="24"/>
+          <w:szCs w:val="24"/>
+          <w:lang w:val="en-US"/>
+        </w:rPr>
+        <w:t>Level.BG_COLOR: 3-tuple specifying the RGB color of the background.</w:t>
+      </w:r>
+    </w:p>
+    <w:p>
+      <w:pPr>
+        <w:spacing w:after="160" w:line="259" w:lineRule="auto"/>
+        <w:rPr>
+          <w:rFonts w:ascii="Times New Roman" w:hAnsi="Times New Roman" w:eastAsia="Times New Roman" w:cs="Times New Roman"/>
+          <w:b w:val="0"/>
+          <w:bCs w:val="0"/>
+          <w:i w:val="0"/>
+          <w:iCs w:val="0"/>
+          <w:caps w:val="0"/>
+          <w:smallCaps w:val="0"/>
+          <w:noProof w:val="0"/>
+          <w:color w:val="000000" w:themeColor="text1" w:themeTint="FF" w:themeShade="FF"/>
+          <w:sz w:val="24"/>
+          <w:szCs w:val="24"/>
+          <w:lang w:val="en-US"/>
+        </w:rPr>
+      </w:pPr>
+      <w:r>
+        <w:rPr>
+          <w:rFonts w:ascii="Times New Roman" w:hAnsi="Times New Roman" w:eastAsia="Times New Roman" w:cs="Times New Roman"/>
+          <w:b w:val="0"/>
+          <w:bCs w:val="0"/>
+          <w:i w:val="0"/>
+          <w:iCs w:val="0"/>
+          <w:caps w:val="0"/>
+          <w:smallCaps w:val="0"/>
+          <w:noProof w:val="0"/>
+          <w:color w:val="000000" w:themeColor="text1" w:themeTint="FF" w:themeShade="FF"/>
+          <w:sz w:val="24"/>
+          <w:szCs w:val="24"/>
+          <w:lang w:val="en-US"/>
+        </w:rPr>
+        <w:t>Level.LANE_COLOR: 3-tuple specifying the RGB color of the roads.</w:t>
+      </w:r>
+    </w:p>
+    <w:p>
+      <w:pPr>
+        <w:spacing w:after="160" w:line="259" w:lineRule="auto"/>
+        <w:rPr>
+          <w:rFonts w:ascii="Times New Roman" w:hAnsi="Times New Roman" w:eastAsia="Times New Roman" w:cs="Times New Roman"/>
+          <w:b w:val="0"/>
+          <w:bCs w:val="0"/>
+          <w:i w:val="0"/>
+          <w:iCs w:val="0"/>
+          <w:caps w:val="0"/>
+          <w:smallCaps w:val="0"/>
+          <w:noProof w:val="0"/>
+          <w:color w:val="000000" w:themeColor="text1" w:themeTint="FF" w:themeShade="FF"/>
+          <w:sz w:val="24"/>
+          <w:szCs w:val="24"/>
+          <w:lang w:val="en-US"/>
+        </w:rPr>
+      </w:pPr>
+      <w:r>
+        <w:rPr>
+          <w:rFonts w:ascii="Times New Roman" w:hAnsi="Times New Roman" w:eastAsia="Times New Roman" w:cs="Times New Roman"/>
+          <w:b w:val="0"/>
+          <w:bCs w:val="0"/>
+          <w:i w:val="0"/>
+          <w:iCs w:val="0"/>
+          <w:caps w:val="0"/>
+          <w:smallCaps w:val="0"/>
+          <w:noProof w:val="0"/>
+          <w:color w:val="000000" w:themeColor="text1" w:themeTint="FF" w:themeShade="FF"/>
+          <w:sz w:val="24"/>
+          <w:szCs w:val="24"/>
+          <w:lang w:val="en-US"/>
+        </w:rPr>
+        <w:t>Level.Y_LINE_COLOR: 3-tuple specifying the RGB color of yellow road lines.</w:t>
+      </w:r>
+    </w:p>
+    <w:p>
+      <w:pPr>
+        <w:spacing w:after="160" w:line="259" w:lineRule="auto"/>
+        <w:rPr>
+          <w:rFonts w:ascii="Times New Roman" w:hAnsi="Times New Roman" w:eastAsia="Times New Roman" w:cs="Times New Roman"/>
+          <w:b w:val="0"/>
+          <w:bCs w:val="0"/>
+          <w:i w:val="0"/>
+          <w:iCs w:val="0"/>
+          <w:caps w:val="0"/>
+          <w:smallCaps w:val="0"/>
+          <w:noProof w:val="0"/>
+          <w:color w:val="000000" w:themeColor="text1" w:themeTint="FF" w:themeShade="FF"/>
+          <w:sz w:val="24"/>
+          <w:szCs w:val="24"/>
+          <w:lang w:val="en-US"/>
+        </w:rPr>
+      </w:pPr>
+      <w:r>
+        <w:rPr>
+          <w:rFonts w:ascii="Times New Roman" w:hAnsi="Times New Roman" w:eastAsia="Times New Roman" w:cs="Times New Roman"/>
+          <w:b w:val="0"/>
+          <w:bCs w:val="0"/>
+          <w:i w:val="0"/>
+          <w:iCs w:val="0"/>
+          <w:caps w:val="0"/>
+          <w:smallCaps w:val="0"/>
+          <w:noProof w:val="0"/>
+          <w:color w:val="000000" w:themeColor="text1" w:themeTint="FF" w:themeShade="FF"/>
+          <w:sz w:val="24"/>
+          <w:szCs w:val="24"/>
+          <w:lang w:val="en-US"/>
+        </w:rPr>
+        <w:t>Level.W_LINE_COLOR: 3-tuple specifying the RGB color of white road lines.</w:t>
+      </w:r>
+    </w:p>
+    <w:p>
+      <w:pPr>
+        <w:spacing w:after="160" w:line="259" w:lineRule="auto"/>
+        <w:rPr>
+          <w:rFonts w:ascii="Times New Roman" w:hAnsi="Times New Roman" w:eastAsia="Times New Roman" w:cs="Times New Roman"/>
+          <w:b w:val="0"/>
+          <w:bCs w:val="0"/>
+          <w:i w:val="0"/>
+          <w:iCs w:val="0"/>
+          <w:caps w:val="0"/>
+          <w:smallCaps w:val="0"/>
+          <w:noProof w:val="0"/>
+          <w:color w:val="000000" w:themeColor="text1" w:themeTint="FF" w:themeShade="FF"/>
+          <w:sz w:val="24"/>
+          <w:szCs w:val="24"/>
+          <w:lang w:val="en-US"/>
+        </w:rPr>
+      </w:pPr>
+      <w:r>
+        <w:rPr>
+          <w:rFonts w:ascii="Times New Roman" w:hAnsi="Times New Roman" w:eastAsia="Times New Roman" w:cs="Times New Roman"/>
+          <w:b w:val="0"/>
+          <w:bCs w:val="0"/>
+          <w:i w:val="0"/>
+          <w:iCs w:val="0"/>
+          <w:caps w:val="0"/>
+          <w:smallCaps w:val="0"/>
+          <w:noProof w:val="0"/>
+          <w:color w:val="000000" w:themeColor="text1" w:themeTint="FF" w:themeShade="FF"/>
+          <w:sz w:val="24"/>
+          <w:szCs w:val="24"/>
+          <w:lang w:val="en-US"/>
+        </w:rPr>
+        <w:t>Level.LANE_WIDTH: width of each road lane, in pixels</w:t>
+      </w:r>
+    </w:p>
+    <w:p>
+      <w:pPr>
+        <w:spacing w:after="160" w:line="259" w:lineRule="auto"/>
+        <w:rPr>
+          <w:rFonts w:ascii="Times New Roman" w:hAnsi="Times New Roman" w:eastAsia="Times New Roman" w:cs="Times New Roman"/>
+          <w:b w:val="0"/>
+          <w:bCs w:val="0"/>
+          <w:i w:val="0"/>
+          <w:iCs w:val="0"/>
+          <w:caps w:val="0"/>
+          <w:smallCaps w:val="0"/>
+          <w:noProof w:val="0"/>
+          <w:color w:val="000000" w:themeColor="text1" w:themeTint="FF" w:themeShade="FF"/>
+          <w:sz w:val="24"/>
+          <w:szCs w:val="24"/>
+          <w:lang w:val="en-US"/>
+        </w:rPr>
+      </w:pPr>
+      <w:r>
+        <w:rPr>
+          <w:rFonts w:ascii="Times New Roman" w:hAnsi="Times New Roman" w:eastAsia="Times New Roman" w:cs="Times New Roman"/>
+          <w:b w:val="0"/>
+          <w:bCs w:val="0"/>
+          <w:i w:val="0"/>
+          <w:iCs w:val="0"/>
+          <w:caps w:val="0"/>
+          <w:smallCaps w:val="0"/>
+          <w:noProof w:val="0"/>
+          <w:color w:val="000000" w:themeColor="text1" w:themeTint="FF" w:themeShade="FF"/>
+          <w:sz w:val="24"/>
+          <w:szCs w:val="24"/>
+          <w:lang w:val="en-US"/>
+        </w:rPr>
+        <w:t>Level.LINE_WIDTH: width of road lines, in pixels</w:t>
+      </w:r>
+    </w:p>
+    <w:p>
+      <w:pPr>
+        <w:spacing w:after="160" w:line="259" w:lineRule="auto"/>
+        <w:rPr>
+          <w:rFonts w:ascii="Times New Roman" w:hAnsi="Times New Roman" w:eastAsia="Times New Roman" w:cs="Times New Roman"/>
+          <w:b w:val="0"/>
+          <w:bCs w:val="0"/>
+          <w:i w:val="0"/>
+          <w:iCs w:val="0"/>
+          <w:caps w:val="0"/>
+          <w:smallCaps w:val="0"/>
+          <w:noProof w:val="0"/>
+          <w:color w:val="000000" w:themeColor="text1" w:themeTint="FF" w:themeShade="FF"/>
+          <w:sz w:val="24"/>
+          <w:szCs w:val="24"/>
+          <w:lang w:val="en-US"/>
+        </w:rPr>
+      </w:pPr>
+      <w:r>
+        <w:rPr>
+          <w:rFonts w:ascii="Times New Roman" w:hAnsi="Times New Roman" w:eastAsia="Times New Roman" w:cs="Times New Roman"/>
+          <w:b w:val="0"/>
+          <w:bCs w:val="0"/>
+          <w:i w:val="0"/>
+          <w:iCs w:val="0"/>
+          <w:caps w:val="0"/>
+          <w:smallCaps w:val="0"/>
+          <w:noProof w:val="0"/>
+          <w:color w:val="000000" w:themeColor="text1" w:themeTint="FF" w:themeShade="FF"/>
+          <w:sz w:val="24"/>
+          <w:szCs w:val="24"/>
+          <w:lang w:val="en-US"/>
+        </w:rPr>
+        <w:t xml:space="preserve">Level.STUB_ROAD_LEN: length of "stub roads” that come out of intersections,in pixels </w:t>
+      </w:r>
+    </w:p>
+    <w:p>
+      <w:pPr>
+        <w:spacing w:after="160" w:line="259" w:lineRule="auto"/>
+        <w:rPr>
+          <w:rFonts w:ascii="Times New Roman" w:hAnsi="Times New Roman" w:eastAsia="Times New Roman" w:cs="Times New Roman"/>
+          <w:b w:val="0"/>
+          <w:bCs w:val="0"/>
+          <w:i w:val="0"/>
+          <w:iCs w:val="0"/>
+          <w:caps w:val="0"/>
+          <w:smallCaps w:val="0"/>
+          <w:noProof w:val="0"/>
+          <w:color w:val="000000" w:themeColor="text1" w:themeTint="FF" w:themeShade="FF"/>
+          <w:sz w:val="24"/>
+          <w:szCs w:val="24"/>
+          <w:lang w:val="en-US"/>
+        </w:rPr>
+      </w:pPr>
+      <w:r>
+        <w:rPr>
+          <w:rFonts w:ascii="Times New Roman" w:hAnsi="Times New Roman" w:eastAsia="Times New Roman" w:cs="Times New Roman"/>
+          <w:b w:val="0"/>
+          <w:bCs w:val="0"/>
+          <w:i w:val="0"/>
+          <w:iCs w:val="0"/>
+          <w:caps w:val="0"/>
+          <w:smallCaps w:val="0"/>
+          <w:noProof w:val="0"/>
+          <w:color w:val="000000" w:themeColor="text1" w:themeTint="FF" w:themeShade="FF"/>
+          <w:sz w:val="24"/>
+          <w:szCs w:val="24"/>
+          <w:lang w:val="en-US"/>
+        </w:rPr>
+        <w:t>Level.STOP_LINE_WIDTH: width of solid white lines marking where to stop at an intersection, in pixels.</w:t>
+      </w:r>
+    </w:p>
+    <w:p>
+      <w:pPr>
+        <w:spacing w:after="160" w:line="259" w:lineRule="auto"/>
+        <w:rPr>
+          <w:rFonts w:ascii="Times New Roman" w:hAnsi="Times New Roman" w:eastAsia="Times New Roman" w:cs="Times New Roman"/>
+          <w:b w:val="0"/>
+          <w:bCs w:val="0"/>
+          <w:i w:val="0"/>
+          <w:iCs w:val="0"/>
+          <w:caps w:val="0"/>
+          <w:smallCaps w:val="0"/>
+          <w:noProof w:val="0"/>
+          <w:color w:val="000000" w:themeColor="text1" w:themeTint="FF" w:themeShade="FF"/>
+          <w:sz w:val="24"/>
+          <w:szCs w:val="24"/>
+          <w:lang w:val="en-US"/>
+        </w:rPr>
+      </w:pPr>
+      <w:r>
+        <w:rPr>
+          <w:rFonts w:ascii="Times New Roman" w:hAnsi="Times New Roman" w:eastAsia="Times New Roman" w:cs="Times New Roman"/>
+          <w:b w:val="0"/>
+          <w:bCs w:val="0"/>
+          <w:i w:val="0"/>
+          <w:iCs w:val="0"/>
+          <w:caps w:val="0"/>
+          <w:smallCaps w:val="0"/>
+          <w:noProof w:val="0"/>
+          <w:color w:val="000000" w:themeColor="text1" w:themeTint="FF" w:themeShade="FF"/>
+          <w:sz w:val="24"/>
+          <w:szCs w:val="24"/>
+          <w:lang w:val="en-US"/>
+        </w:rPr>
+        <w:t>Level.DASH_LEN: dash size and spacing for dashed road lines, in pixels.</w:t>
+      </w:r>
+    </w:p>
+    <w:p>
+      <w:pPr>
+        <w:spacing w:after="160" w:line="259" w:lineRule="auto"/>
+        <w:rPr>
+          <w:rFonts w:ascii="Times New Roman" w:hAnsi="Times New Roman" w:eastAsia="Times New Roman" w:cs="Times New Roman"/>
+          <w:b w:val="0"/>
+          <w:bCs w:val="0"/>
+          <w:i w:val="0"/>
+          <w:iCs w:val="0"/>
+          <w:caps w:val="0"/>
+          <w:smallCaps w:val="0"/>
+          <w:noProof w:val="0"/>
+          <w:color w:val="000000" w:themeColor="text1" w:themeTint="FF" w:themeShade="FF"/>
+          <w:sz w:val="24"/>
+          <w:szCs w:val="24"/>
+          <w:lang w:val="en-US"/>
+        </w:rPr>
+      </w:pPr>
+    </w:p>
+    <w:p>
+      <w:pPr>
+        <w:spacing w:after="160" w:line="259" w:lineRule="auto"/>
+        <w:rPr>
+          <w:rFonts w:ascii="Times New Roman" w:hAnsi="Times New Roman" w:eastAsia="Times New Roman" w:cs="Times New Roman"/>
+          <w:b w:val="0"/>
+          <w:bCs w:val="0"/>
+          <w:i w:val="0"/>
+          <w:iCs w:val="0"/>
+          <w:caps w:val="0"/>
+          <w:smallCaps w:val="0"/>
+          <w:noProof w:val="0"/>
+          <w:color w:val="000000" w:themeColor="text1" w:themeTint="FF" w:themeShade="FF"/>
+          <w:sz w:val="24"/>
+          <w:szCs w:val="24"/>
+          <w:lang w:val="en-US"/>
+        </w:rPr>
+      </w:pPr>
+      <w:r>
+        <w:rPr>
+          <w:rFonts w:ascii="Times New Roman" w:hAnsi="Times New Roman" w:eastAsia="Times New Roman" w:cs="Times New Roman"/>
+          <w:b w:val="1"/>
+          <w:bCs w:val="1"/>
+          <w:i w:val="0"/>
+          <w:iCs w:val="0"/>
+          <w:caps w:val="0"/>
+          <w:smallCaps w:val="0"/>
+          <w:noProof w:val="0"/>
+          <w:color w:val="000000" w:themeColor="text1" w:themeTint="FF" w:themeShade="FF"/>
+          <w:sz w:val="24"/>
+          <w:szCs w:val="24"/>
+          <w:lang w:val="en-US"/>
+        </w:rPr>
+        <w:t>LevelInstance.draw(target, x, y, debug=false)</w:t>
+      </w:r>
+      <w:r>
+        <w:rPr>
+          <w:rFonts w:ascii="Times New Roman" w:hAnsi="Times New Roman" w:eastAsia="Times New Roman" w:cs="Times New Roman"/>
+          <w:b w:val="0"/>
+          <w:bCs w:val="0"/>
+          <w:i w:val="0"/>
+          <w:iCs w:val="0"/>
+          <w:caps w:val="0"/>
+          <w:smallCaps w:val="0"/>
+          <w:noProof w:val="0"/>
+          <w:color w:val="000000" w:themeColor="text1" w:themeTint="FF" w:themeShade="FF"/>
+          <w:sz w:val="24"/>
+          <w:szCs w:val="24"/>
+          <w:lang w:val="en-US"/>
+        </w:rPr>
+        <w:t xml:space="preserve"> -&gt; draws the level on the specified target surface. X and Y represent the offset to draw the level at: the pixel at (x, y) in the level is drawn in the top left.</w:t>
+      </w:r>
+    </w:p>
+    <w:p>
+      <w:pPr>
+        <w:spacing w:after="160" w:line="259" w:lineRule="auto"/>
+        <w:rPr>
+          <w:rFonts w:ascii="Times New Roman" w:hAnsi="Times New Roman" w:eastAsia="Times New Roman" w:cs="Times New Roman"/>
+          <w:b w:val="0"/>
+          <w:bCs w:val="0"/>
+          <w:i w:val="0"/>
+          <w:iCs w:val="0"/>
+          <w:caps w:val="0"/>
+          <w:smallCaps w:val="0"/>
+          <w:noProof w:val="0"/>
+          <w:color w:val="000000" w:themeColor="text1" w:themeTint="FF" w:themeShade="FF"/>
+          <w:sz w:val="24"/>
+          <w:szCs w:val="24"/>
+          <w:lang w:val="en-US"/>
+        </w:rPr>
+      </w:pPr>
+    </w:p>
+    <w:p>
+      <w:pPr>
+        <w:spacing w:after="160" w:line="259" w:lineRule="auto"/>
+        <w:rPr>
+          <w:rFonts w:ascii="Times New Roman" w:hAnsi="Times New Roman" w:eastAsia="Times New Roman" w:cs="Times New Roman"/>
+          <w:b w:val="0"/>
+          <w:bCs w:val="0"/>
+          <w:i w:val="0"/>
+          <w:iCs w:val="0"/>
+          <w:caps w:val="0"/>
+          <w:smallCaps w:val="0"/>
+          <w:noProof w:val="0"/>
+          <w:color w:val="000000" w:themeColor="text1" w:themeTint="FF" w:themeShade="FF"/>
+          <w:sz w:val="24"/>
+          <w:szCs w:val="24"/>
+          <w:lang w:val="en-US"/>
+        </w:rPr>
+      </w:pPr>
+      <w:r>
+        <w:rPr>
+          <w:rFonts w:ascii="Times New Roman" w:hAnsi="Times New Roman" w:eastAsia="Times New Roman" w:cs="Times New Roman"/>
+          <w:b w:val="1"/>
+          <w:bCs w:val="1"/>
+          <w:i w:val="0"/>
+          <w:iCs w:val="0"/>
+          <w:caps w:val="0"/>
+          <w:smallCaps w:val="0"/>
+          <w:noProof w:val="0"/>
+          <w:color w:val="000000" w:themeColor="text1" w:themeTint="FF" w:themeShade="FF"/>
+          <w:sz w:val="24"/>
+          <w:szCs w:val="24"/>
+          <w:lang w:val="en-US"/>
+        </w:rPr>
+        <w:t>LevelInstance.add_horizontal_road(start_x, end_x, y)</w:t>
+      </w:r>
+      <w:r>
+        <w:rPr>
+          <w:rFonts w:ascii="Times New Roman" w:hAnsi="Times New Roman" w:eastAsia="Times New Roman" w:cs="Times New Roman"/>
+          <w:b w:val="0"/>
+          <w:bCs w:val="0"/>
+          <w:i w:val="0"/>
+          <w:iCs w:val="0"/>
+          <w:caps w:val="0"/>
+          <w:smallCaps w:val="0"/>
+          <w:noProof w:val="0"/>
+          <w:color w:val="000000" w:themeColor="text1" w:themeTint="FF" w:themeShade="FF"/>
+          <w:sz w:val="24"/>
+          <w:szCs w:val="24"/>
+          <w:lang w:val="en-US"/>
+        </w:rPr>
+        <w:t xml:space="preserve"> -&gt;</w:t>
+      </w:r>
+    </w:p>
+    <w:p>
+      <w:pPr>
+        <w:spacing w:after="160" w:line="259" w:lineRule="auto"/>
+        <w:rPr>
+          <w:rFonts w:ascii="Times New Roman" w:hAnsi="Times New Roman" w:eastAsia="Times New Roman" w:cs="Times New Roman"/>
+          <w:b w:val="0"/>
+          <w:bCs w:val="0"/>
+          <w:i w:val="0"/>
+          <w:iCs w:val="0"/>
+          <w:caps w:val="0"/>
+          <w:smallCaps w:val="0"/>
+          <w:noProof w:val="0"/>
+          <w:color w:val="000000" w:themeColor="text1" w:themeTint="FF" w:themeShade="FF"/>
+          <w:sz w:val="24"/>
+          <w:szCs w:val="24"/>
+          <w:lang w:val="en-US"/>
+        </w:rPr>
+      </w:pPr>
+      <w:r>
+        <w:rPr>
+          <w:rFonts w:ascii="Times New Roman" w:hAnsi="Times New Roman" w:eastAsia="Times New Roman" w:cs="Times New Roman"/>
+          <w:b w:val="0"/>
+          <w:bCs w:val="0"/>
+          <w:i w:val="0"/>
+          <w:iCs w:val="0"/>
+          <w:caps w:val="0"/>
+          <w:smallCaps w:val="0"/>
+          <w:noProof w:val="0"/>
+          <w:color w:val="000000" w:themeColor="text1" w:themeTint="FF" w:themeShade="FF"/>
+          <w:sz w:val="24"/>
+          <w:szCs w:val="24"/>
+          <w:lang w:val="en-US"/>
+        </w:rPr>
+        <w:t>Adds a horizontal 2-lane road to the level. The road spans from start_x to end_x and is centered at a height of y.</w:t>
+      </w:r>
+    </w:p>
+    <w:p>
+      <w:pPr>
+        <w:spacing w:after="160" w:line="259" w:lineRule="auto"/>
+        <w:rPr>
+          <w:rFonts w:ascii="Times New Roman" w:hAnsi="Times New Roman" w:eastAsia="Times New Roman" w:cs="Times New Roman"/>
+          <w:b w:val="0"/>
+          <w:bCs w:val="0"/>
+          <w:i w:val="0"/>
+          <w:iCs w:val="0"/>
+          <w:caps w:val="0"/>
+          <w:smallCaps w:val="0"/>
+          <w:noProof w:val="0"/>
+          <w:color w:val="000000" w:themeColor="text1" w:themeTint="FF" w:themeShade="FF"/>
+          <w:sz w:val="24"/>
+          <w:szCs w:val="24"/>
+          <w:lang w:val="en-US"/>
+        </w:rPr>
+      </w:pPr>
+    </w:p>
+    <w:p>
+      <w:pPr>
+        <w:spacing w:after="160" w:line="259" w:lineRule="auto"/>
+        <w:rPr>
+          <w:rFonts w:ascii="Times New Roman" w:hAnsi="Times New Roman" w:eastAsia="Times New Roman" w:cs="Times New Roman"/>
+          <w:b w:val="0"/>
+          <w:bCs w:val="0"/>
+          <w:i w:val="0"/>
+          <w:iCs w:val="0"/>
+          <w:caps w:val="0"/>
+          <w:smallCaps w:val="0"/>
+          <w:noProof w:val="0"/>
+          <w:color w:val="000000" w:themeColor="text1" w:themeTint="FF" w:themeShade="FF"/>
+          <w:sz w:val="24"/>
+          <w:szCs w:val="24"/>
+          <w:lang w:val="en-US"/>
+        </w:rPr>
+      </w:pPr>
+      <w:r>
+        <w:rPr>
+          <w:rFonts w:ascii="Times New Roman" w:hAnsi="Times New Roman" w:eastAsia="Times New Roman" w:cs="Times New Roman"/>
+          <w:b w:val="1"/>
+          <w:bCs w:val="1"/>
+          <w:i w:val="0"/>
+          <w:iCs w:val="0"/>
+          <w:caps w:val="0"/>
+          <w:smallCaps w:val="0"/>
+          <w:noProof w:val="0"/>
+          <w:color w:val="000000" w:themeColor="text1" w:themeTint="FF" w:themeShade="FF"/>
+          <w:sz w:val="24"/>
+          <w:szCs w:val="24"/>
+          <w:lang w:val="en-US"/>
+        </w:rPr>
+        <w:t>LevelInstance.add_vertical_road(x, start_y, end_y)</w:t>
+      </w:r>
+      <w:r>
+        <w:rPr>
+          <w:rFonts w:ascii="Times New Roman" w:hAnsi="Times New Roman" w:eastAsia="Times New Roman" w:cs="Times New Roman"/>
+          <w:b w:val="0"/>
+          <w:bCs w:val="0"/>
+          <w:i w:val="0"/>
+          <w:iCs w:val="0"/>
+          <w:caps w:val="0"/>
+          <w:smallCaps w:val="0"/>
+          <w:noProof w:val="0"/>
+          <w:color w:val="000000" w:themeColor="text1" w:themeTint="FF" w:themeShade="FF"/>
+          <w:sz w:val="24"/>
+          <w:szCs w:val="24"/>
+          <w:lang w:val="en-US"/>
+        </w:rPr>
+        <w:t xml:space="preserve"> -&gt;</w:t>
+      </w:r>
+    </w:p>
+    <w:p>
+      <w:pPr>
+        <w:spacing w:after="160" w:line="259" w:lineRule="auto"/>
+        <w:rPr>
+          <w:rFonts w:ascii="Times New Roman" w:hAnsi="Times New Roman" w:eastAsia="Times New Roman" w:cs="Times New Roman"/>
+          <w:b w:val="0"/>
+          <w:bCs w:val="0"/>
+          <w:i w:val="0"/>
+          <w:iCs w:val="0"/>
+          <w:caps w:val="0"/>
+          <w:smallCaps w:val="0"/>
+          <w:noProof w:val="0"/>
+          <w:color w:val="000000" w:themeColor="text1" w:themeTint="FF" w:themeShade="FF"/>
+          <w:sz w:val="24"/>
+          <w:szCs w:val="24"/>
+          <w:lang w:val="en-US"/>
+        </w:rPr>
+      </w:pPr>
+      <w:r>
+        <w:rPr>
+          <w:rFonts w:ascii="Times New Roman" w:hAnsi="Times New Roman" w:eastAsia="Times New Roman" w:cs="Times New Roman"/>
+          <w:b w:val="0"/>
+          <w:bCs w:val="0"/>
+          <w:i w:val="0"/>
+          <w:iCs w:val="0"/>
+          <w:caps w:val="0"/>
+          <w:smallCaps w:val="0"/>
+          <w:noProof w:val="0"/>
+          <w:color w:val="000000" w:themeColor="text1" w:themeTint="FF" w:themeShade="FF"/>
+          <w:sz w:val="24"/>
+          <w:szCs w:val="24"/>
+          <w:lang w:val="en-US"/>
+        </w:rPr>
+        <w:t>Adds a vertical 2-lane road to the level. The road spans from start_y to end_y and is centered at horizontal position x.</w:t>
+      </w:r>
+    </w:p>
+    <w:p>
+      <w:pPr>
+        <w:spacing w:after="160" w:line="259" w:lineRule="auto"/>
+        <w:rPr>
+          <w:rFonts w:ascii="Times New Roman" w:hAnsi="Times New Roman" w:eastAsia="Times New Roman" w:cs="Times New Roman"/>
+          <w:b w:val="0"/>
+          <w:bCs w:val="0"/>
+          <w:i w:val="0"/>
+          <w:iCs w:val="0"/>
+          <w:caps w:val="0"/>
+          <w:smallCaps w:val="0"/>
+          <w:noProof w:val="0"/>
+          <w:color w:val="000000" w:themeColor="text1" w:themeTint="FF" w:themeShade="FF"/>
+          <w:sz w:val="24"/>
+          <w:szCs w:val="24"/>
+          <w:lang w:val="en-US"/>
+        </w:rPr>
+      </w:pPr>
+    </w:p>
+    <w:p>
+      <w:pPr>
+        <w:spacing w:after="160" w:line="259" w:lineRule="auto"/>
+        <w:rPr>
+          <w:rFonts w:ascii="Times New Roman" w:hAnsi="Times New Roman" w:eastAsia="Times New Roman" w:cs="Times New Roman"/>
+          <w:b w:val="0"/>
+          <w:bCs w:val="0"/>
+          <w:i w:val="0"/>
+          <w:iCs w:val="0"/>
+          <w:caps w:val="0"/>
+          <w:smallCaps w:val="0"/>
+          <w:noProof w:val="0"/>
+          <w:color w:val="000000" w:themeColor="text1" w:themeTint="FF" w:themeShade="FF"/>
+          <w:sz w:val="24"/>
+          <w:szCs w:val="24"/>
+          <w:lang w:val="en-US"/>
+        </w:rPr>
+      </w:pPr>
+      <w:r>
+        <w:rPr>
+          <w:rFonts w:ascii="Times New Roman" w:hAnsi="Times New Roman" w:eastAsia="Times New Roman" w:cs="Times New Roman"/>
+          <w:b w:val="1"/>
+          <w:bCs w:val="1"/>
+          <w:i w:val="0"/>
+          <w:iCs w:val="0"/>
+          <w:caps w:val="0"/>
+          <w:smallCaps w:val="0"/>
+          <w:noProof w:val="0"/>
+          <w:color w:val="000000" w:themeColor="text1" w:themeTint="FF" w:themeShade="FF"/>
+          <w:sz w:val="24"/>
+          <w:szCs w:val="24"/>
+          <w:lang w:val="en-US"/>
+        </w:rPr>
+        <w:t>LevelInstance.add_diagonal_road(start_x, start_y, end_x, end_y)</w:t>
+      </w:r>
+      <w:r>
+        <w:rPr>
+          <w:rFonts w:ascii="Times New Roman" w:hAnsi="Times New Roman" w:eastAsia="Times New Roman" w:cs="Times New Roman"/>
+          <w:b w:val="0"/>
+          <w:bCs w:val="0"/>
+          <w:i w:val="0"/>
+          <w:iCs w:val="0"/>
+          <w:caps w:val="0"/>
+          <w:smallCaps w:val="0"/>
+          <w:noProof w:val="0"/>
+          <w:color w:val="000000" w:themeColor="text1" w:themeTint="FF" w:themeShade="FF"/>
+          <w:sz w:val="24"/>
+          <w:szCs w:val="24"/>
+          <w:lang w:val="en-US"/>
+        </w:rPr>
+        <w:t xml:space="preserve"> -&gt;</w:t>
+      </w:r>
+    </w:p>
+    <w:p>
+      <w:pPr>
+        <w:spacing w:after="160" w:line="259" w:lineRule="auto"/>
+        <w:rPr>
+          <w:rFonts w:ascii="Times New Roman" w:hAnsi="Times New Roman" w:eastAsia="Times New Roman" w:cs="Times New Roman"/>
+          <w:b w:val="0"/>
+          <w:bCs w:val="0"/>
+          <w:i w:val="0"/>
+          <w:iCs w:val="0"/>
+          <w:caps w:val="0"/>
+          <w:smallCaps w:val="0"/>
+          <w:noProof w:val="0"/>
+          <w:color w:val="000000" w:themeColor="text1" w:themeTint="FF" w:themeShade="FF"/>
+          <w:sz w:val="24"/>
+          <w:szCs w:val="24"/>
+          <w:lang w:val="en-US"/>
+        </w:rPr>
+      </w:pPr>
+      <w:r>
+        <w:rPr>
+          <w:rFonts w:ascii="Times New Roman" w:hAnsi="Times New Roman" w:eastAsia="Times New Roman" w:cs="Times New Roman"/>
+          <w:b w:val="0"/>
+          <w:bCs w:val="0"/>
+          <w:i w:val="0"/>
+          <w:iCs w:val="0"/>
+          <w:caps w:val="0"/>
+          <w:smallCaps w:val="0"/>
+          <w:noProof w:val="0"/>
+          <w:color w:val="000000" w:themeColor="text1" w:themeTint="FF" w:themeShade="FF"/>
+          <w:sz w:val="24"/>
+          <w:szCs w:val="24"/>
+          <w:lang w:val="en-US"/>
+        </w:rPr>
+        <w:t>Adds a 2-lane road to the level. The road spans from (start_x, start_y) to (end_x, end_y).</w:t>
+      </w:r>
+    </w:p>
+    <w:p>
+      <w:pPr>
+        <w:spacing w:after="160" w:line="259" w:lineRule="auto"/>
+        <w:rPr>
+          <w:rFonts w:ascii="Times New Roman" w:hAnsi="Times New Roman" w:eastAsia="Times New Roman" w:cs="Times New Roman"/>
+          <w:b w:val="0"/>
+          <w:bCs w:val="0"/>
+          <w:i w:val="0"/>
+          <w:iCs w:val="0"/>
+          <w:caps w:val="0"/>
+          <w:smallCaps w:val="0"/>
+          <w:noProof w:val="0"/>
+          <w:color w:val="000000" w:themeColor="text1" w:themeTint="FF" w:themeShade="FF"/>
+          <w:sz w:val="24"/>
+          <w:szCs w:val="24"/>
+          <w:lang w:val="en-US"/>
+        </w:rPr>
+      </w:pPr>
+    </w:p>
+    <w:p>
+      <w:pPr>
+        <w:spacing w:after="160" w:line="259" w:lineRule="auto"/>
+        <w:rPr>
+          <w:rFonts w:ascii="Times New Roman" w:hAnsi="Times New Roman" w:eastAsia="Times New Roman" w:cs="Times New Roman"/>
+          <w:b w:val="0"/>
+          <w:bCs w:val="0"/>
+          <w:i w:val="0"/>
+          <w:iCs w:val="0"/>
+          <w:caps w:val="0"/>
+          <w:smallCaps w:val="0"/>
+          <w:noProof w:val="0"/>
+          <w:color w:val="000000" w:themeColor="text1" w:themeTint="FF" w:themeShade="FF"/>
+          <w:sz w:val="24"/>
+          <w:szCs w:val="24"/>
+          <w:lang w:val="en-US"/>
+        </w:rPr>
+      </w:pPr>
+      <w:r>
+        <w:rPr>
+          <w:rFonts w:ascii="Times New Roman" w:hAnsi="Times New Roman" w:eastAsia="Times New Roman" w:cs="Times New Roman"/>
+          <w:b w:val="1"/>
+          <w:bCs w:val="1"/>
+          <w:i w:val="0"/>
+          <w:iCs w:val="0"/>
+          <w:caps w:val="0"/>
+          <w:smallCaps w:val="0"/>
+          <w:noProof w:val="0"/>
+          <w:color w:val="000000" w:themeColor="text1" w:themeTint="FF" w:themeShade="FF"/>
+          <w:sz w:val="24"/>
+          <w:szCs w:val="24"/>
+          <w:lang w:val="en-US"/>
+        </w:rPr>
+        <w:t>LevelInstance.add_4_way_stop(x, y)</w:t>
+      </w:r>
+      <w:r>
+        <w:rPr>
+          <w:rFonts w:ascii="Times New Roman" w:hAnsi="Times New Roman" w:eastAsia="Times New Roman" w:cs="Times New Roman"/>
+          <w:b w:val="0"/>
+          <w:bCs w:val="0"/>
+          <w:i w:val="0"/>
+          <w:iCs w:val="0"/>
+          <w:caps w:val="0"/>
+          <w:smallCaps w:val="0"/>
+          <w:noProof w:val="0"/>
+          <w:color w:val="000000" w:themeColor="text1" w:themeTint="FF" w:themeShade="FF"/>
+          <w:sz w:val="24"/>
+          <w:szCs w:val="24"/>
+          <w:lang w:val="en-US"/>
+        </w:rPr>
+        <w:t xml:space="preserve"> -&gt;</w:t>
+      </w:r>
+    </w:p>
+    <w:p>
+      <w:pPr>
+        <w:spacing w:after="160" w:line="259" w:lineRule="auto"/>
+        <w:rPr>
+          <w:rFonts w:ascii="Times New Roman" w:hAnsi="Times New Roman" w:eastAsia="Times New Roman" w:cs="Times New Roman"/>
+          <w:b w:val="0"/>
+          <w:bCs w:val="0"/>
+          <w:i w:val="0"/>
+          <w:iCs w:val="0"/>
+          <w:caps w:val="0"/>
+          <w:smallCaps w:val="0"/>
+          <w:noProof w:val="0"/>
+          <w:color w:val="000000" w:themeColor="text1" w:themeTint="FF" w:themeShade="FF"/>
+          <w:sz w:val="24"/>
+          <w:szCs w:val="24"/>
+          <w:lang w:val="en-US"/>
+        </w:rPr>
+      </w:pPr>
+      <w:r>
+        <w:rPr>
+          <w:rFonts w:ascii="Times New Roman" w:hAnsi="Times New Roman" w:eastAsia="Times New Roman" w:cs="Times New Roman"/>
+          <w:b w:val="0"/>
+          <w:bCs w:val="0"/>
+          <w:i w:val="0"/>
+          <w:iCs w:val="0"/>
+          <w:caps w:val="0"/>
+          <w:smallCaps w:val="0"/>
+          <w:noProof w:val="0"/>
+          <w:color w:val="000000" w:themeColor="text1" w:themeTint="FF" w:themeShade="FF"/>
+          <w:sz w:val="24"/>
+          <w:szCs w:val="24"/>
+          <w:lang w:val="en-US"/>
+        </w:rPr>
+        <w:t>Adds a 4-way stop (2-lanes each way) centered at (x, y). The total width of the intersection is 2*LANE_WIDTH + 3*LINE_WIDTH + 2*STUB_ROAD_LEN px.</w:t>
+      </w:r>
+    </w:p>
+    <w:p>
+      <w:pPr>
+        <w:spacing w:after="160" w:line="259" w:lineRule="auto"/>
+        <w:rPr>
+          <w:rFonts w:ascii="Times New Roman" w:hAnsi="Times New Roman" w:eastAsia="Times New Roman" w:cs="Times New Roman"/>
+          <w:b w:val="0"/>
+          <w:bCs w:val="0"/>
+          <w:i w:val="0"/>
+          <w:iCs w:val="0"/>
+          <w:caps w:val="0"/>
+          <w:smallCaps w:val="0"/>
+          <w:noProof w:val="0"/>
+          <w:color w:val="000000" w:themeColor="text1" w:themeTint="FF" w:themeShade="FF"/>
+          <w:sz w:val="24"/>
+          <w:szCs w:val="24"/>
+          <w:lang w:val="en-US"/>
+        </w:rPr>
+      </w:pPr>
+    </w:p>
+    <w:p>
+      <w:pPr>
+        <w:spacing w:after="160" w:line="259" w:lineRule="auto"/>
+        <w:rPr>
+          <w:rFonts w:ascii="Times New Roman" w:hAnsi="Times New Roman" w:eastAsia="Times New Roman" w:cs="Times New Roman"/>
+          <w:b w:val="0"/>
+          <w:bCs w:val="0"/>
+          <w:i w:val="0"/>
+          <w:iCs w:val="0"/>
+          <w:caps w:val="0"/>
+          <w:smallCaps w:val="0"/>
+          <w:noProof w:val="0"/>
+          <w:color w:val="000000" w:themeColor="text1" w:themeTint="FF" w:themeShade="FF"/>
+          <w:sz w:val="24"/>
+          <w:szCs w:val="24"/>
+          <w:lang w:val="en-US"/>
+        </w:rPr>
+      </w:pPr>
+      <w:r>
+        <w:rPr>
+          <w:rFonts w:ascii="Times New Roman" w:hAnsi="Times New Roman" w:eastAsia="Times New Roman" w:cs="Times New Roman"/>
+          <w:b w:val="1"/>
+          <w:bCs w:val="1"/>
+          <w:i w:val="0"/>
+          <w:iCs w:val="0"/>
+          <w:caps w:val="0"/>
+          <w:smallCaps w:val="0"/>
+          <w:noProof w:val="0"/>
+          <w:color w:val="000000" w:themeColor="text1" w:themeTint="FF" w:themeShade="FF"/>
+          <w:sz w:val="24"/>
+          <w:szCs w:val="24"/>
+          <w:lang w:val="en-US"/>
+        </w:rPr>
+        <w:t>LevelInstance.add_4_way_light(x, y)</w:t>
+      </w:r>
+      <w:r>
+        <w:rPr>
+          <w:rFonts w:ascii="Times New Roman" w:hAnsi="Times New Roman" w:eastAsia="Times New Roman" w:cs="Times New Roman"/>
+          <w:b w:val="0"/>
+          <w:bCs w:val="0"/>
+          <w:i w:val="0"/>
+          <w:iCs w:val="0"/>
+          <w:caps w:val="0"/>
+          <w:smallCaps w:val="0"/>
+          <w:noProof w:val="0"/>
+          <w:color w:val="000000" w:themeColor="text1" w:themeTint="FF" w:themeShade="FF"/>
+          <w:sz w:val="24"/>
+          <w:szCs w:val="24"/>
+          <w:lang w:val="en-US"/>
+        </w:rPr>
+        <w:t xml:space="preserve"> -&gt;</w:t>
+      </w:r>
+    </w:p>
+    <w:p>
+      <w:pPr>
+        <w:spacing w:after="160" w:line="259" w:lineRule="auto"/>
+        <w:rPr>
+          <w:rFonts w:ascii="Times New Roman" w:hAnsi="Times New Roman" w:eastAsia="Times New Roman" w:cs="Times New Roman"/>
+          <w:b w:val="0"/>
+          <w:bCs w:val="0"/>
+          <w:i w:val="0"/>
+          <w:iCs w:val="0"/>
+          <w:caps w:val="0"/>
+          <w:smallCaps w:val="0"/>
+          <w:noProof w:val="0"/>
+          <w:color w:val="000000" w:themeColor="text1" w:themeTint="FF" w:themeShade="FF"/>
+          <w:sz w:val="24"/>
+          <w:szCs w:val="24"/>
+          <w:lang w:val="en-US"/>
+        </w:rPr>
+      </w:pPr>
+      <w:r>
+        <w:rPr>
+          <w:rFonts w:ascii="Times New Roman" w:hAnsi="Times New Roman" w:eastAsia="Times New Roman" w:cs="Times New Roman"/>
+          <w:b w:val="0"/>
+          <w:bCs w:val="0"/>
+          <w:i w:val="0"/>
+          <w:iCs w:val="0"/>
+          <w:caps w:val="0"/>
+          <w:smallCaps w:val="0"/>
+          <w:noProof w:val="0"/>
+          <w:color w:val="000000" w:themeColor="text1" w:themeTint="FF" w:themeShade="FF"/>
+          <w:sz w:val="24"/>
+          <w:szCs w:val="24"/>
+          <w:lang w:val="en-US"/>
+        </w:rPr>
+        <w:t>Adds a 4-way stoplight (2-lanes each way) centered at (x, y). The total width of the intersection is 2*LANE_WIDTH + 3*LINE_WIDTH + 2*STUB_ROAD_LEN px.</w:t>
+      </w:r>
+    </w:p>
+    <w:p>
+      <w:pPr>
+        <w:spacing w:after="160" w:line="259" w:lineRule="auto"/>
+        <w:rPr>
+          <w:rFonts w:ascii="Times New Roman" w:hAnsi="Times New Roman" w:eastAsia="Times New Roman" w:cs="Times New Roman"/>
+          <w:b w:val="0"/>
+          <w:bCs w:val="0"/>
+          <w:i w:val="0"/>
+          <w:iCs w:val="0"/>
+          <w:caps w:val="0"/>
+          <w:smallCaps w:val="0"/>
+          <w:noProof w:val="0"/>
+          <w:color w:val="000000" w:themeColor="text1" w:themeTint="FF" w:themeShade="FF"/>
+          <w:sz w:val="24"/>
+          <w:szCs w:val="24"/>
+          <w:lang w:val="en-US"/>
+        </w:rPr>
+      </w:pPr>
+    </w:p>
+    <w:p>
+      <w:pPr>
+        <w:spacing w:after="160" w:line="259" w:lineRule="auto"/>
+        <w:rPr>
+          <w:rFonts w:ascii="Times New Roman" w:hAnsi="Times New Roman" w:eastAsia="Times New Roman" w:cs="Times New Roman"/>
+          <w:b w:val="0"/>
+          <w:bCs w:val="0"/>
+          <w:i w:val="0"/>
+          <w:iCs w:val="0"/>
+          <w:caps w:val="0"/>
+          <w:smallCaps w:val="0"/>
+          <w:noProof w:val="0"/>
+          <w:color w:val="000000" w:themeColor="text1" w:themeTint="FF" w:themeShade="FF"/>
+          <w:sz w:val="24"/>
+          <w:szCs w:val="24"/>
+          <w:lang w:val="en-US"/>
+        </w:rPr>
+      </w:pPr>
+      <w:r>
+        <w:rPr>
+          <w:rFonts w:ascii="Times New Roman" w:hAnsi="Times New Roman" w:eastAsia="Times New Roman" w:cs="Times New Roman"/>
+          <w:b w:val="1"/>
+          <w:bCs w:val="1"/>
+          <w:i w:val="0"/>
+          <w:iCs w:val="0"/>
+          <w:caps w:val="0"/>
+          <w:smallCaps w:val="0"/>
+          <w:noProof w:val="0"/>
+          <w:color w:val="000000" w:themeColor="text1" w:themeTint="FF" w:themeShade="FF"/>
+          <w:sz w:val="24"/>
+          <w:szCs w:val="24"/>
+          <w:lang w:val="en-US"/>
+        </w:rPr>
+        <w:t>LevelInstance.add_4_lane_divided(x1, y1, x2, y2)</w:t>
+      </w:r>
+      <w:r>
+        <w:rPr>
+          <w:rFonts w:ascii="Times New Roman" w:hAnsi="Times New Roman" w:eastAsia="Times New Roman" w:cs="Times New Roman"/>
+          <w:b w:val="0"/>
+          <w:bCs w:val="0"/>
+          <w:i w:val="0"/>
+          <w:iCs w:val="0"/>
+          <w:caps w:val="0"/>
+          <w:smallCaps w:val="0"/>
+          <w:noProof w:val="0"/>
+          <w:color w:val="000000" w:themeColor="text1" w:themeTint="FF" w:themeShade="FF"/>
+          <w:sz w:val="24"/>
+          <w:szCs w:val="24"/>
+          <w:lang w:val="en-US"/>
+        </w:rPr>
+        <w:t xml:space="preserve"> -&gt;</w:t>
+      </w:r>
+    </w:p>
+    <w:p>
+      <w:pPr>
+        <w:spacing w:after="160" w:line="259" w:lineRule="auto"/>
+        <w:rPr>
+          <w:rFonts w:ascii="Times New Roman" w:hAnsi="Times New Roman" w:eastAsia="Times New Roman" w:cs="Times New Roman"/>
+          <w:b w:val="0"/>
+          <w:bCs w:val="0"/>
+          <w:i w:val="0"/>
+          <w:iCs w:val="0"/>
+          <w:caps w:val="0"/>
+          <w:smallCaps w:val="0"/>
+          <w:noProof w:val="0"/>
+          <w:color w:val="000000" w:themeColor="text1" w:themeTint="FF" w:themeShade="FF"/>
+          <w:sz w:val="24"/>
+          <w:szCs w:val="24"/>
+          <w:lang w:val="en-US"/>
+        </w:rPr>
+      </w:pPr>
+      <w:r>
+        <w:rPr>
+          <w:rFonts w:ascii="Times New Roman" w:hAnsi="Times New Roman" w:eastAsia="Times New Roman" w:cs="Times New Roman"/>
+          <w:b w:val="0"/>
+          <w:bCs w:val="0"/>
+          <w:i w:val="0"/>
+          <w:iCs w:val="0"/>
+          <w:caps w:val="0"/>
+          <w:smallCaps w:val="0"/>
+          <w:noProof w:val="0"/>
+          <w:color w:val="000000" w:themeColor="text1" w:themeTint="FF" w:themeShade="FF"/>
+          <w:sz w:val="24"/>
+          <w:szCs w:val="24"/>
+          <w:lang w:val="en-US"/>
+        </w:rPr>
+        <w:t>Adds a 4-lane divided highway spanning from (x1, y1) to (x2, y2) to the level.</w:t>
+      </w:r>
+    </w:p>
+    <w:p>
+      <w:pPr>
+        <w:spacing w:after="160" w:line="259" w:lineRule="auto"/>
+        <w:rPr>
+          <w:rFonts w:ascii="Times New Roman" w:hAnsi="Times New Roman" w:eastAsia="Times New Roman" w:cs="Times New Roman"/>
+          <w:b w:val="0"/>
+          <w:bCs w:val="0"/>
+          <w:i w:val="0"/>
+          <w:iCs w:val="0"/>
+          <w:caps w:val="0"/>
+          <w:smallCaps w:val="0"/>
+          <w:noProof w:val="0"/>
+          <w:color w:val="000000" w:themeColor="text1" w:themeTint="FF" w:themeShade="FF"/>
+          <w:sz w:val="24"/>
+          <w:szCs w:val="24"/>
+          <w:lang w:val="en-US"/>
+        </w:rPr>
+      </w:pPr>
+    </w:p>
+    <w:p>
+      <w:pPr>
+        <w:spacing w:after="160" w:line="259" w:lineRule="auto"/>
+        <w:rPr>
+          <w:rFonts w:ascii="Times New Roman" w:hAnsi="Times New Roman" w:eastAsia="Times New Roman" w:cs="Times New Roman"/>
+          <w:b w:val="0"/>
+          <w:bCs w:val="0"/>
+          <w:i w:val="0"/>
+          <w:iCs w:val="0"/>
+          <w:caps w:val="0"/>
+          <w:smallCaps w:val="0"/>
+          <w:noProof w:val="0"/>
+          <w:color w:val="000000" w:themeColor="text1" w:themeTint="FF" w:themeShade="FF"/>
+          <w:sz w:val="24"/>
+          <w:szCs w:val="24"/>
+          <w:lang w:val="en-US"/>
+        </w:rPr>
+      </w:pPr>
+      <w:r>
+        <w:rPr>
+          <w:rFonts w:ascii="Times New Roman" w:hAnsi="Times New Roman" w:eastAsia="Times New Roman" w:cs="Times New Roman"/>
+          <w:b w:val="1"/>
+          <w:bCs w:val="1"/>
+          <w:i w:val="0"/>
+          <w:iCs w:val="0"/>
+          <w:caps w:val="0"/>
+          <w:smallCaps w:val="0"/>
+          <w:noProof w:val="0"/>
+          <w:color w:val="000000" w:themeColor="text1" w:themeTint="FF" w:themeShade="FF"/>
+          <w:sz w:val="24"/>
+          <w:szCs w:val="24"/>
+          <w:lang w:val="en-US"/>
+        </w:rPr>
+        <w:t>LevelInstance.add_4_lane_with_on_ramp(x1, y1, x2, y2, ramp_x, ramp_y, join_loc = 0.5)</w:t>
+      </w:r>
+      <w:r>
+        <w:rPr>
+          <w:rFonts w:ascii="Times New Roman" w:hAnsi="Times New Roman" w:eastAsia="Times New Roman" w:cs="Times New Roman"/>
+          <w:b w:val="0"/>
+          <w:bCs w:val="0"/>
+          <w:i w:val="0"/>
+          <w:iCs w:val="0"/>
+          <w:caps w:val="0"/>
+          <w:smallCaps w:val="0"/>
+          <w:noProof w:val="0"/>
+          <w:color w:val="000000" w:themeColor="text1" w:themeTint="FF" w:themeShade="FF"/>
+          <w:sz w:val="24"/>
+          <w:szCs w:val="24"/>
+          <w:lang w:val="en-US"/>
+        </w:rPr>
+        <w:t xml:space="preserve"> </w:t>
+      </w:r>
+    </w:p>
+    <w:p>
+      <w:pPr>
+        <w:spacing w:after="160" w:line="259" w:lineRule="auto"/>
+        <w:rPr>
+          <w:rFonts w:ascii="Times New Roman" w:hAnsi="Times New Roman" w:eastAsia="Times New Roman" w:cs="Times New Roman"/>
+          <w:b w:val="0"/>
+          <w:bCs w:val="0"/>
+          <w:i w:val="0"/>
+          <w:iCs w:val="0"/>
+          <w:caps w:val="0"/>
+          <w:smallCaps w:val="0"/>
+          <w:noProof w:val="0"/>
+          <w:color w:val="000000" w:themeColor="text1" w:themeTint="FF" w:themeShade="FF"/>
+          <w:sz w:val="24"/>
+          <w:szCs w:val="24"/>
+          <w:lang w:val="en-US"/>
+        </w:rPr>
+      </w:pPr>
+      <w:r>
+        <w:rPr>
+          <w:rFonts w:ascii="Times New Roman" w:hAnsi="Times New Roman" w:eastAsia="Times New Roman" w:cs="Times New Roman"/>
+          <w:b w:val="0"/>
+          <w:bCs w:val="0"/>
+          <w:i w:val="0"/>
+          <w:iCs w:val="0"/>
+          <w:caps w:val="0"/>
+          <w:smallCaps w:val="0"/>
+          <w:noProof w:val="0"/>
+          <w:color w:val="000000" w:themeColor="text1" w:themeTint="FF" w:themeShade="FF"/>
+          <w:sz w:val="24"/>
+          <w:szCs w:val="24"/>
+          <w:lang w:val="en-US"/>
+        </w:rPr>
+        <w:t>-&gt;</w:t>
+      </w:r>
+    </w:p>
+    <w:p>
+      <w:pPr>
+        <w:spacing w:after="160" w:line="259" w:lineRule="auto"/>
+        <w:rPr>
+          <w:rFonts w:ascii="Times New Roman" w:hAnsi="Times New Roman" w:eastAsia="Times New Roman" w:cs="Times New Roman"/>
+          <w:b w:val="0"/>
+          <w:bCs w:val="0"/>
+          <w:i w:val="0"/>
+          <w:iCs w:val="0"/>
+          <w:caps w:val="0"/>
+          <w:smallCaps w:val="0"/>
+          <w:noProof w:val="0"/>
+          <w:color w:val="000000" w:themeColor="text1" w:themeTint="FF" w:themeShade="FF"/>
+          <w:sz w:val="24"/>
+          <w:szCs w:val="24"/>
+          <w:lang w:val="en-US"/>
+        </w:rPr>
+      </w:pPr>
+      <w:r>
+        <w:rPr>
+          <w:rFonts w:ascii="Times New Roman" w:hAnsi="Times New Roman" w:eastAsia="Times New Roman" w:cs="Times New Roman"/>
+          <w:b w:val="0"/>
+          <w:bCs w:val="0"/>
+          <w:i w:val="0"/>
+          <w:iCs w:val="0"/>
+          <w:caps w:val="0"/>
+          <w:smallCaps w:val="0"/>
+          <w:noProof w:val="0"/>
+          <w:color w:val="000000" w:themeColor="text1" w:themeTint="FF" w:themeShade="FF"/>
+          <w:sz w:val="24"/>
+          <w:szCs w:val="24"/>
+          <w:lang w:val="en-US"/>
+        </w:rPr>
+        <w:t>Adds a 4-lane divided highway spanning from (x1, y1) to (x2, y2) to the level. Additionally adds a 1-lane on-ramp, starting at (ramp_x, ramp_y) and ending at a fractional distance along the highway. That fractional distance is given by join_loc.</w:t>
+      </w:r>
+    </w:p>
+    <w:p>
+      <w:pPr>
+        <w:spacing w:after="160" w:line="259" w:lineRule="auto"/>
+        <w:rPr>
+          <w:rFonts w:ascii="Times New Roman" w:hAnsi="Times New Roman" w:eastAsia="Times New Roman" w:cs="Times New Roman"/>
+          <w:b w:val="0"/>
+          <w:bCs w:val="0"/>
+          <w:i w:val="0"/>
+          <w:iCs w:val="0"/>
+          <w:caps w:val="0"/>
+          <w:smallCaps w:val="0"/>
+          <w:noProof w:val="0"/>
+          <w:color w:val="000000" w:themeColor="text1" w:themeTint="FF" w:themeShade="FF"/>
+          <w:sz w:val="24"/>
+          <w:szCs w:val="24"/>
+          <w:lang w:val="en-US"/>
+        </w:rPr>
+      </w:pPr>
+    </w:p>
+    <w:p>
+      <w:pPr>
+        <w:spacing w:after="160" w:line="259" w:lineRule="auto"/>
+        <w:rPr>
+          <w:rFonts w:ascii="Times New Roman" w:hAnsi="Times New Roman" w:eastAsia="Times New Roman" w:cs="Times New Roman"/>
+          <w:b w:val="0"/>
+          <w:bCs w:val="0"/>
+          <w:i w:val="0"/>
+          <w:iCs w:val="0"/>
+          <w:caps w:val="0"/>
+          <w:smallCaps w:val="0"/>
+          <w:noProof w:val="0"/>
+          <w:color w:val="000000" w:themeColor="text1" w:themeTint="FF" w:themeShade="FF"/>
+          <w:sz w:val="24"/>
+          <w:szCs w:val="24"/>
+          <w:lang w:val="en-US"/>
+        </w:rPr>
+      </w:pPr>
+      <w:r>
+        <w:rPr>
+          <w:rFonts w:ascii="Times New Roman" w:hAnsi="Times New Roman" w:eastAsia="Times New Roman" w:cs="Times New Roman"/>
+          <w:b w:val="1"/>
+          <w:bCs w:val="1"/>
+          <w:i w:val="0"/>
+          <w:iCs w:val="0"/>
+          <w:caps w:val="0"/>
+          <w:smallCaps w:val="0"/>
+          <w:noProof w:val="0"/>
+          <w:color w:val="000000" w:themeColor="text1" w:themeTint="FF" w:themeShade="FF"/>
+          <w:sz w:val="24"/>
+          <w:szCs w:val="24"/>
+          <w:lang w:val="en-US"/>
+        </w:rPr>
+        <w:t>LevelInstance.add_random_decorations(n)</w:t>
+      </w:r>
+      <w:r>
+        <w:rPr>
+          <w:rFonts w:ascii="Times New Roman" w:hAnsi="Times New Roman" w:eastAsia="Times New Roman" w:cs="Times New Roman"/>
+          <w:b w:val="0"/>
+          <w:bCs w:val="0"/>
+          <w:i w:val="0"/>
+          <w:iCs w:val="0"/>
+          <w:caps w:val="0"/>
+          <w:smallCaps w:val="0"/>
+          <w:noProof w:val="0"/>
+          <w:color w:val="000000" w:themeColor="text1" w:themeTint="FF" w:themeShade="FF"/>
+          <w:sz w:val="24"/>
+          <w:szCs w:val="24"/>
+          <w:lang w:val="en-US"/>
+        </w:rPr>
+        <w:t xml:space="preserve"> -&gt;</w:t>
+      </w:r>
+    </w:p>
+    <w:p>
+      <w:pPr>
+        <w:spacing w:after="160" w:line="259" w:lineRule="auto"/>
+        <w:rPr>
+          <w:rFonts w:ascii="Times New Roman" w:hAnsi="Times New Roman" w:eastAsia="Times New Roman" w:cs="Times New Roman"/>
+          <w:b w:val="0"/>
+          <w:bCs w:val="0"/>
+          <w:i w:val="0"/>
+          <w:iCs w:val="0"/>
+          <w:caps w:val="0"/>
+          <w:smallCaps w:val="0"/>
+          <w:noProof w:val="0"/>
+          <w:color w:val="000000" w:themeColor="text1" w:themeTint="FF" w:themeShade="FF"/>
+          <w:sz w:val="24"/>
+          <w:szCs w:val="24"/>
+          <w:lang w:val="en-US"/>
+        </w:rPr>
+      </w:pPr>
+      <w:r>
+        <w:rPr>
+          <w:rFonts w:ascii="Times New Roman" w:hAnsi="Times New Roman" w:eastAsia="Times New Roman" w:cs="Times New Roman"/>
+          <w:b w:val="0"/>
+          <w:bCs w:val="0"/>
+          <w:i w:val="0"/>
+          <w:iCs w:val="0"/>
+          <w:caps w:val="0"/>
+          <w:smallCaps w:val="0"/>
+          <w:noProof w:val="0"/>
+          <w:color w:val="000000" w:themeColor="text1" w:themeTint="FF" w:themeShade="FF"/>
+          <w:sz w:val="24"/>
+          <w:szCs w:val="24"/>
+          <w:lang w:val="en-US"/>
+        </w:rPr>
+        <w:t>Attempts to add n random decorations (grass or flowers) to the level. Decorations that are blocked by existing road elements will not be added.</w:t>
+      </w:r>
+    </w:p>
+    <w:p>
+      <w:pPr>
+        <w:spacing w:after="160" w:line="259" w:lineRule="auto"/>
+        <w:rPr>
+          <w:rFonts w:ascii="Times New Roman" w:hAnsi="Times New Roman" w:eastAsia="Times New Roman" w:cs="Times New Roman"/>
+          <w:b w:val="0"/>
+          <w:bCs w:val="0"/>
+          <w:i w:val="0"/>
+          <w:iCs w:val="0"/>
+          <w:caps w:val="0"/>
+          <w:smallCaps w:val="0"/>
+          <w:noProof w:val="0"/>
+          <w:color w:val="000000" w:themeColor="text1" w:themeTint="FF" w:themeShade="FF"/>
+          <w:sz w:val="24"/>
+          <w:szCs w:val="24"/>
+          <w:lang w:val="en-US"/>
+        </w:rPr>
+      </w:pPr>
+    </w:p>
+    <w:p>
+      <w:pPr>
+        <w:spacing w:after="160" w:line="259" w:lineRule="auto"/>
+        <w:rPr>
+          <w:rFonts w:ascii="Times New Roman" w:hAnsi="Times New Roman" w:eastAsia="Times New Roman" w:cs="Times New Roman"/>
+          <w:b w:val="0"/>
+          <w:bCs w:val="0"/>
+          <w:i w:val="0"/>
+          <w:iCs w:val="0"/>
+          <w:caps w:val="0"/>
+          <w:smallCaps w:val="0"/>
+          <w:noProof w:val="0"/>
+          <w:color w:val="000000" w:themeColor="text1" w:themeTint="FF" w:themeShade="FF"/>
+          <w:sz w:val="24"/>
+          <w:szCs w:val="24"/>
+          <w:lang w:val="en-US"/>
+        </w:rPr>
+      </w:pPr>
+      <w:r>
+        <w:rPr>
+          <w:rFonts w:ascii="Times New Roman" w:hAnsi="Times New Roman" w:eastAsia="Times New Roman" w:cs="Times New Roman"/>
+          <w:b w:val="1"/>
+          <w:bCs w:val="1"/>
+          <w:i w:val="0"/>
+          <w:iCs w:val="0"/>
+          <w:caps w:val="0"/>
+          <w:smallCaps w:val="0"/>
+          <w:noProof w:val="0"/>
+          <w:color w:val="000000" w:themeColor="text1" w:themeTint="FF" w:themeShade="FF"/>
+          <w:sz w:val="24"/>
+          <w:szCs w:val="24"/>
+          <w:lang w:val="en-US"/>
+        </w:rPr>
+        <w:t>LevelInstance.add_t_intersection(x, y, entrance= ”bottom”)</w:t>
+      </w:r>
+      <w:r>
+        <w:rPr>
+          <w:rFonts w:ascii="Times New Roman" w:hAnsi="Times New Roman" w:eastAsia="Times New Roman" w:cs="Times New Roman"/>
+          <w:b w:val="0"/>
+          <w:bCs w:val="0"/>
+          <w:i w:val="0"/>
+          <w:iCs w:val="0"/>
+          <w:caps w:val="0"/>
+          <w:smallCaps w:val="0"/>
+          <w:noProof w:val="0"/>
+          <w:color w:val="000000" w:themeColor="text1" w:themeTint="FF" w:themeShade="FF"/>
+          <w:sz w:val="24"/>
+          <w:szCs w:val="24"/>
+          <w:lang w:val="en-US"/>
+        </w:rPr>
+        <w:t xml:space="preserve"> -&gt;</w:t>
+      </w:r>
+    </w:p>
+    <w:p>
+      <w:pPr>
+        <w:spacing w:after="160" w:line="259" w:lineRule="auto"/>
+        <w:rPr>
+          <w:rFonts w:ascii="Times New Roman" w:hAnsi="Times New Roman" w:eastAsia="Times New Roman" w:cs="Times New Roman"/>
+          <w:b w:val="0"/>
+          <w:bCs w:val="0"/>
+          <w:i w:val="0"/>
+          <w:iCs w:val="0"/>
+          <w:caps w:val="0"/>
+          <w:smallCaps w:val="0"/>
+          <w:noProof w:val="0"/>
+          <w:color w:val="000000" w:themeColor="text1" w:themeTint="FF" w:themeShade="FF"/>
+          <w:sz w:val="24"/>
+          <w:szCs w:val="24"/>
+          <w:lang w:val="en-US"/>
+        </w:rPr>
+      </w:pPr>
+      <w:r>
+        <w:rPr>
+          <w:rFonts w:ascii="Times New Roman" w:hAnsi="Times New Roman" w:eastAsia="Times New Roman" w:cs="Times New Roman"/>
+          <w:b w:val="0"/>
+          <w:bCs w:val="0"/>
+          <w:i w:val="0"/>
+          <w:iCs w:val="0"/>
+          <w:caps w:val="0"/>
+          <w:smallCaps w:val="0"/>
+          <w:noProof w:val="0"/>
+          <w:color w:val="000000" w:themeColor="text1" w:themeTint="FF" w:themeShade="FF"/>
+          <w:sz w:val="24"/>
+          <w:szCs w:val="24"/>
+          <w:lang w:val="en-US"/>
+        </w:rPr>
+        <w:t>Adds a T-intersection to the level, centered at (x, y). Entrance is a string describing the side at which the secondary road enters the main road of the T. It can be one of “bottom”, “top”, “left”, or “right”. The main road is vertical if left or right, and horizontal if top or bottom.</w:t>
+      </w:r>
+    </w:p>
+    <w:p>
+      <w:pPr>
+        <w:spacing w:after="160" w:line="259" w:lineRule="auto"/>
+        <w:rPr>
+          <w:rFonts w:ascii="Times New Roman" w:hAnsi="Times New Roman" w:eastAsia="Times New Roman" w:cs="Times New Roman"/>
+          <w:b w:val="0"/>
+          <w:bCs w:val="0"/>
+          <w:i w:val="0"/>
+          <w:iCs w:val="0"/>
+          <w:caps w:val="0"/>
+          <w:smallCaps w:val="0"/>
+          <w:noProof w:val="0"/>
+          <w:color w:val="000000" w:themeColor="text1" w:themeTint="FF" w:themeShade="FF"/>
+          <w:sz w:val="24"/>
+          <w:szCs w:val="24"/>
+          <w:lang w:val="en-US"/>
+        </w:rPr>
+      </w:pPr>
+    </w:p>
+    <w:p>
+      <w:pPr>
+        <w:spacing w:after="160" w:line="259" w:lineRule="auto"/>
+        <w:rPr>
+          <w:rFonts w:ascii="Times New Roman" w:hAnsi="Times New Roman" w:eastAsia="Times New Roman" w:cs="Times New Roman"/>
+          <w:b w:val="0"/>
+          <w:bCs w:val="0"/>
+          <w:i w:val="0"/>
+          <w:iCs w:val="0"/>
+          <w:caps w:val="0"/>
+          <w:smallCaps w:val="0"/>
+          <w:noProof w:val="0"/>
+          <w:color w:val="000000" w:themeColor="text1" w:themeTint="FF" w:themeShade="FF"/>
+          <w:sz w:val="24"/>
+          <w:szCs w:val="24"/>
+          <w:lang w:val="en-US"/>
+        </w:rPr>
+      </w:pPr>
+      <w:r>
+        <w:rPr>
+          <w:rFonts w:ascii="Times New Roman" w:hAnsi="Times New Roman" w:eastAsia="Times New Roman" w:cs="Times New Roman"/>
+          <w:b w:val="1"/>
+          <w:bCs w:val="1"/>
+          <w:i w:val="0"/>
+          <w:iCs w:val="0"/>
+          <w:caps w:val="0"/>
+          <w:smallCaps w:val="0"/>
+          <w:noProof w:val="0"/>
+          <w:color w:val="000000" w:themeColor="text1" w:themeTint="FF" w:themeShade="FF"/>
+          <w:sz w:val="24"/>
+          <w:szCs w:val="24"/>
+          <w:lang w:val="en-US"/>
+        </w:rPr>
+        <w:t>LevelInstance.get_targets(sprite)</w:t>
+      </w:r>
+      <w:r>
+        <w:rPr>
+          <w:rFonts w:ascii="Times New Roman" w:hAnsi="Times New Roman" w:eastAsia="Times New Roman" w:cs="Times New Roman"/>
+          <w:b w:val="0"/>
+          <w:bCs w:val="0"/>
+          <w:i w:val="0"/>
+          <w:iCs w:val="0"/>
+          <w:caps w:val="0"/>
+          <w:smallCaps w:val="0"/>
+          <w:noProof w:val="0"/>
+          <w:color w:val="000000" w:themeColor="text1" w:themeTint="FF" w:themeShade="FF"/>
+          <w:sz w:val="24"/>
+          <w:szCs w:val="24"/>
+          <w:lang w:val="en-US"/>
+        </w:rPr>
+        <w:t xml:space="preserve"> -&gt;</w:t>
+      </w:r>
+    </w:p>
+    <w:p>
+      <w:pPr>
+        <w:spacing w:after="160" w:line="259" w:lineRule="auto"/>
+        <w:rPr>
+          <w:rFonts w:ascii="Times New Roman" w:hAnsi="Times New Roman" w:eastAsia="Times New Roman" w:cs="Times New Roman"/>
+          <w:b w:val="0"/>
+          <w:bCs w:val="0"/>
+          <w:i w:val="0"/>
+          <w:iCs w:val="0"/>
+          <w:caps w:val="0"/>
+          <w:smallCaps w:val="0"/>
+          <w:noProof w:val="0"/>
+          <w:color w:val="000000" w:themeColor="text1" w:themeTint="FF" w:themeShade="FF"/>
+          <w:sz w:val="24"/>
+          <w:szCs w:val="24"/>
+          <w:lang w:val="en-US"/>
+        </w:rPr>
+      </w:pPr>
+      <w:r>
+        <w:rPr>
+          <w:rFonts w:ascii="Times New Roman" w:hAnsi="Times New Roman" w:eastAsia="Times New Roman" w:cs="Times New Roman"/>
+          <w:b w:val="0"/>
+          <w:bCs w:val="0"/>
+          <w:i w:val="0"/>
+          <w:iCs w:val="0"/>
+          <w:caps w:val="0"/>
+          <w:smallCaps w:val="0"/>
+          <w:noProof w:val="0"/>
+          <w:color w:val="000000" w:themeColor="text1" w:themeTint="FF" w:themeShade="FF"/>
+          <w:sz w:val="24"/>
+          <w:szCs w:val="24"/>
+          <w:lang w:val="en-US"/>
+        </w:rPr>
+        <w:t>Returns a list containing any RoadLanes that the given sprite is colliding with. Used for lane detection. The RoadLane class shouldn’t need to be interfaced with directly. The only method that you should need is RoadLaneInstance.get_center(), which returns the coordinates of the center of the lane and can be used as a unique identifier.</w:t>
+      </w:r>
+    </w:p>
+    <w:p>
+      <w:pPr>
+        <w:pStyle w:val="Normal"/>
+        <w:rPr>
+          <w:rFonts w:ascii="Times New Roman" w:hAnsi="Times New Roman" w:cs="Times New Roman"/>
+          <w:b w:val="1"/>
+          <w:bCs w:val="1"/>
+          <w:sz w:val="28"/>
+          <w:szCs w:val="28"/>
+        </w:rPr>
+      </w:pPr>
     </w:p>
     <w:p>
       <w:pPr>
@@ -572,7 +2259,7 @@
       </w:r>
     </w:p>
     <w:sectPr>
-      <w:pgSz w:w="12240" w:h="15840"/>
+      <w:pgSz w:w="12240" w:h="15840" w:orient="portrait"/>
       <w:pgMar w:top="1440" w:right="1440" w:bottom="1440" w:left="1440" w:header="720" w:footer="720" w:gutter="0"/>
       <w:cols w:space="720"/>
       <w:docGrid w:linePitch="360"/>
@@ -596,7 +2283,7 @@
         <w:ind w:left="720" w:hanging="360"/>
       </w:pPr>
       <w:rPr>
-        <w:rFonts w:ascii="Symbol" w:hAnsi="Symbol" w:hint="default"/>
+        <w:rFonts w:hint="default" w:ascii="Symbol" w:hAnsi="Symbol"/>
       </w:rPr>
     </w:lvl>
     <w:lvl w:ilvl="1" w:tplc="04090003" w:tentative="1">
@@ -608,7 +2295,7 @@
         <w:ind w:left="1440" w:hanging="360"/>
       </w:pPr>
       <w:rPr>
-        <w:rFonts w:ascii="Courier New" w:hAnsi="Courier New" w:cs="Courier New" w:hint="default"/>
+        <w:rFonts w:hint="default" w:ascii="Courier New" w:hAnsi="Courier New" w:cs="Courier New"/>
       </w:rPr>
     </w:lvl>
     <w:lvl w:ilvl="2" w:tplc="04090005" w:tentative="1">
@@ -620,7 +2307,7 @@
         <w:ind w:left="2160" w:hanging="360"/>
       </w:pPr>
       <w:rPr>
-        <w:rFonts w:ascii="Wingdings" w:hAnsi="Wingdings" w:hint="default"/>
+        <w:rFonts w:hint="default" w:ascii="Wingdings" w:hAnsi="Wingdings"/>
       </w:rPr>
     </w:lvl>
     <w:lvl w:ilvl="3" w:tplc="04090001" w:tentative="1">
@@ -632,7 +2319,7 @@
         <w:ind w:left="2880" w:hanging="360"/>
       </w:pPr>
       <w:rPr>
-        <w:rFonts w:ascii="Symbol" w:hAnsi="Symbol" w:hint="default"/>
+        <w:rFonts w:hint="default" w:ascii="Symbol" w:hAnsi="Symbol"/>
       </w:rPr>
     </w:lvl>
     <w:lvl w:ilvl="4" w:tplc="04090003" w:tentative="1">
@@ -644,7 +2331,7 @@
         <w:ind w:left="3600" w:hanging="360"/>
       </w:pPr>
       <w:rPr>
-        <w:rFonts w:ascii="Courier New" w:hAnsi="Courier New" w:cs="Courier New" w:hint="default"/>
+        <w:rFonts w:hint="default" w:ascii="Courier New" w:hAnsi="Courier New" w:cs="Courier New"/>
       </w:rPr>
     </w:lvl>
     <w:lvl w:ilvl="5" w:tplc="04090005" w:tentative="1">
@@ -656,7 +2343,7 @@
         <w:ind w:left="4320" w:hanging="360"/>
       </w:pPr>
       <w:rPr>
-        <w:rFonts w:ascii="Wingdings" w:hAnsi="Wingdings" w:hint="default"/>
+        <w:rFonts w:hint="default" w:ascii="Wingdings" w:hAnsi="Wingdings"/>
       </w:rPr>
     </w:lvl>
     <w:lvl w:ilvl="6" w:tplc="04090001" w:tentative="1">
@@ -668,7 +2355,7 @@
         <w:ind w:left="5040" w:hanging="360"/>
       </w:pPr>
       <w:rPr>
-        <w:rFonts w:ascii="Symbol" w:hAnsi="Symbol" w:hint="default"/>
+        <w:rFonts w:hint="default" w:ascii="Symbol" w:hAnsi="Symbol"/>
       </w:rPr>
     </w:lvl>
     <w:lvl w:ilvl="7" w:tplc="04090003" w:tentative="1">
@@ -680,7 +2367,7 @@
         <w:ind w:left="5760" w:hanging="360"/>
       </w:pPr>
       <w:rPr>
-        <w:rFonts w:ascii="Courier New" w:hAnsi="Courier New" w:cs="Courier New" w:hint="default"/>
+        <w:rFonts w:hint="default" w:ascii="Courier New" w:hAnsi="Courier New" w:cs="Courier New"/>
       </w:rPr>
     </w:lvl>
     <w:lvl w:ilvl="8" w:tplc="04090005" w:tentative="1">
@@ -692,7 +2379,7 @@
         <w:ind w:left="6480" w:hanging="360"/>
       </w:pPr>
       <w:rPr>
-        <w:rFonts w:ascii="Wingdings" w:hAnsi="Wingdings" w:hint="default"/>
+        <w:rFonts w:hint="default" w:ascii="Wingdings" w:hAnsi="Wingdings"/>
       </w:rPr>
     </w:lvl>
   </w:abstractNum>
@@ -709,7 +2396,7 @@
         <w:ind w:left="720" w:hanging="360"/>
       </w:pPr>
       <w:rPr>
-        <w:rFonts w:ascii="Symbol" w:hAnsi="Symbol" w:hint="default"/>
+        <w:rFonts w:hint="default" w:ascii="Symbol" w:hAnsi="Symbol"/>
       </w:rPr>
     </w:lvl>
     <w:lvl w:ilvl="1" w:tplc="04090003" w:tentative="1">
@@ -721,7 +2408,7 @@
         <w:ind w:left="1440" w:hanging="360"/>
       </w:pPr>
       <w:rPr>
-        <w:rFonts w:ascii="Courier New" w:hAnsi="Courier New" w:cs="Courier New" w:hint="default"/>
+        <w:rFonts w:hint="default" w:ascii="Courier New" w:hAnsi="Courier New" w:cs="Courier New"/>
       </w:rPr>
     </w:lvl>
     <w:lvl w:ilvl="2" w:tplc="04090005" w:tentative="1">
@@ -733,7 +2420,7 @@
         <w:ind w:left="2160" w:hanging="360"/>
       </w:pPr>
       <w:rPr>
-        <w:rFonts w:ascii="Wingdings" w:hAnsi="Wingdings" w:hint="default"/>
+        <w:rFonts w:hint="default" w:ascii="Wingdings" w:hAnsi="Wingdings"/>
       </w:rPr>
     </w:lvl>
     <w:lvl w:ilvl="3" w:tplc="04090001" w:tentative="1">
@@ -745,7 +2432,7 @@
         <w:ind w:left="2880" w:hanging="360"/>
       </w:pPr>
       <w:rPr>
-        <w:rFonts w:ascii="Symbol" w:hAnsi="Symbol" w:hint="default"/>
+        <w:rFonts w:hint="default" w:ascii="Symbol" w:hAnsi="Symbol"/>
       </w:rPr>
     </w:lvl>
     <w:lvl w:ilvl="4" w:tplc="04090003" w:tentative="1">
@@ -757,7 +2444,7 @@
         <w:ind w:left="3600" w:hanging="360"/>
       </w:pPr>
       <w:rPr>
-        <w:rFonts w:ascii="Courier New" w:hAnsi="Courier New" w:cs="Courier New" w:hint="default"/>
+        <w:rFonts w:hint="default" w:ascii="Courier New" w:hAnsi="Courier New" w:cs="Courier New"/>
       </w:rPr>
     </w:lvl>
     <w:lvl w:ilvl="5" w:tplc="04090005" w:tentative="1">
@@ -769,7 +2456,7 @@
         <w:ind w:left="4320" w:hanging="360"/>
       </w:pPr>
       <w:rPr>
-        <w:rFonts w:ascii="Wingdings" w:hAnsi="Wingdings" w:hint="default"/>
+        <w:rFonts w:hint="default" w:ascii="Wingdings" w:hAnsi="Wingdings"/>
       </w:rPr>
     </w:lvl>
     <w:lvl w:ilvl="6" w:tplc="04090001" w:tentative="1">
@@ -781,7 +2468,7 @@
         <w:ind w:left="5040" w:hanging="360"/>
       </w:pPr>
       <w:rPr>
-        <w:rFonts w:ascii="Symbol" w:hAnsi="Symbol" w:hint="default"/>
+        <w:rFonts w:hint="default" w:ascii="Symbol" w:hAnsi="Symbol"/>
       </w:rPr>
     </w:lvl>
     <w:lvl w:ilvl="7" w:tplc="04090003" w:tentative="1">
@@ -793,7 +2480,7 @@
         <w:ind w:left="5760" w:hanging="360"/>
       </w:pPr>
       <w:rPr>
-        <w:rFonts w:ascii="Courier New" w:hAnsi="Courier New" w:cs="Courier New" w:hint="default"/>
+        <w:rFonts w:hint="default" w:ascii="Courier New" w:hAnsi="Courier New" w:cs="Courier New"/>
       </w:rPr>
     </w:lvl>
     <w:lvl w:ilvl="8" w:tplc="04090005" w:tentative="1">
@@ -805,7 +2492,7 @@
         <w:ind w:left="6480" w:hanging="360"/>
       </w:pPr>
       <w:rPr>
-        <w:rFonts w:ascii="Wingdings" w:hAnsi="Wingdings" w:hint="default"/>
+        <w:rFonts w:hint="default" w:ascii="Wingdings" w:hAnsi="Wingdings"/>
       </w:rPr>
     </w:lvl>
   </w:abstractNum>
@@ -823,7 +2510,7 @@
   <w:docDefaults>
     <w:rPrDefault>
       <w:rPr>
-        <w:rFonts w:asciiTheme="minorHAnsi" w:eastAsiaTheme="minorHAnsi" w:hAnsiTheme="minorHAnsi" w:cstheme="minorBidi"/>
+        <w:rFonts w:asciiTheme="minorHAnsi" w:hAnsiTheme="minorHAnsi" w:eastAsiaTheme="minorHAnsi" w:cstheme="minorBidi"/>
         <w:kern w:val="2"/>
         <w:sz w:val="22"/>
         <w:szCs w:val="22"/>
@@ -840,14 +2527,14 @@
   <w:latentStyles w:defLockedState="0" w:defUIPriority="99" w:defSemiHidden="0" w:defUnhideWhenUsed="0" w:defQFormat="0" w:count="376">
     <w:lsdException w:name="Normal" w:uiPriority="0" w:qFormat="1"/>
     <w:lsdException w:name="heading 1" w:uiPriority="9" w:qFormat="1"/>
-    <w:lsdException w:name="heading 2" w:semiHidden="1" w:uiPriority="9" w:unhideWhenUsed="1" w:qFormat="1"/>
-    <w:lsdException w:name="heading 3" w:semiHidden="1" w:uiPriority="9" w:unhideWhenUsed="1" w:qFormat="1"/>
-    <w:lsdException w:name="heading 4" w:semiHidden="1" w:uiPriority="9" w:unhideWhenUsed="1" w:qFormat="1"/>
-    <w:lsdException w:name="heading 5" w:semiHidden="1" w:uiPriority="9" w:unhideWhenUsed="1" w:qFormat="1"/>
-    <w:lsdException w:name="heading 6" w:semiHidden="1" w:uiPriority="9" w:unhideWhenUsed="1" w:qFormat="1"/>
-    <w:lsdException w:name="heading 7" w:semiHidden="1" w:uiPriority="9" w:unhideWhenUsed="1" w:qFormat="1"/>
-    <w:lsdException w:name="heading 8" w:semiHidden="1" w:uiPriority="9" w:unhideWhenUsed="1" w:qFormat="1"/>
-    <w:lsdException w:name="heading 9" w:semiHidden="1" w:uiPriority="9" w:unhideWhenUsed="1" w:qFormat="1"/>
+    <w:lsdException w:name="heading 2" w:uiPriority="9" w:semiHidden="1" w:unhideWhenUsed="1" w:qFormat="1"/>
+    <w:lsdException w:name="heading 3" w:uiPriority="9" w:semiHidden="1" w:unhideWhenUsed="1" w:qFormat="1"/>
+    <w:lsdException w:name="heading 4" w:uiPriority="9" w:semiHidden="1" w:unhideWhenUsed="1" w:qFormat="1"/>
+    <w:lsdException w:name="heading 5" w:uiPriority="9" w:semiHidden="1" w:unhideWhenUsed="1" w:qFormat="1"/>
+    <w:lsdException w:name="heading 6" w:uiPriority="9" w:semiHidden="1" w:unhideWhenUsed="1" w:qFormat="1"/>
+    <w:lsdException w:name="heading 7" w:uiPriority="9" w:semiHidden="1" w:unhideWhenUsed="1" w:qFormat="1"/>
+    <w:lsdException w:name="heading 8" w:uiPriority="9" w:semiHidden="1" w:unhideWhenUsed="1" w:qFormat="1"/>
+    <w:lsdException w:name="heading 9" w:uiPriority="9" w:semiHidden="1" w:unhideWhenUsed="1" w:qFormat="1"/>
     <w:lsdException w:name="index 1" w:semiHidden="1" w:unhideWhenUsed="1"/>
     <w:lsdException w:name="index 2" w:semiHidden="1" w:unhideWhenUsed="1"/>
     <w:lsdException w:name="index 3" w:semiHidden="1" w:unhideWhenUsed="1"/>
@@ -857,22 +2544,22 @@
     <w:lsdException w:name="index 7" w:semiHidden="1" w:unhideWhenUsed="1"/>
     <w:lsdException w:name="index 8" w:semiHidden="1" w:unhideWhenUsed="1"/>
     <w:lsdException w:name="index 9" w:semiHidden="1" w:unhideWhenUsed="1"/>
-    <w:lsdException w:name="toc 1" w:semiHidden="1" w:uiPriority="39" w:unhideWhenUsed="1"/>
-    <w:lsdException w:name="toc 2" w:semiHidden="1" w:uiPriority="39" w:unhideWhenUsed="1"/>
-    <w:lsdException w:name="toc 3" w:semiHidden="1" w:uiPriority="39" w:unhideWhenUsed="1"/>
-    <w:lsdException w:name="toc 4" w:semiHidden="1" w:uiPriority="39" w:unhideWhenUsed="1"/>
-    <w:lsdException w:name="toc 5" w:semiHidden="1" w:uiPriority="39" w:unhideWhenUsed="1"/>
-    <w:lsdException w:name="toc 6" w:semiHidden="1" w:uiPriority="39" w:unhideWhenUsed="1"/>
-    <w:lsdException w:name="toc 7" w:semiHidden="1" w:uiPriority="39" w:unhideWhenUsed="1"/>
-    <w:lsdException w:name="toc 8" w:semiHidden="1" w:uiPriority="39" w:unhideWhenUsed="1"/>
-    <w:lsdException w:name="toc 9" w:semiHidden="1" w:uiPriority="39" w:unhideWhenUsed="1"/>
+    <w:lsdException w:name="toc 1" w:uiPriority="39" w:semiHidden="1" w:unhideWhenUsed="1"/>
+    <w:lsdException w:name="toc 2" w:uiPriority="39" w:semiHidden="1" w:unhideWhenUsed="1"/>
+    <w:lsdException w:name="toc 3" w:uiPriority="39" w:semiHidden="1" w:unhideWhenUsed="1"/>
+    <w:lsdException w:name="toc 4" w:uiPriority="39" w:semiHidden="1" w:unhideWhenUsed="1"/>
+    <w:lsdException w:name="toc 5" w:uiPriority="39" w:semiHidden="1" w:unhideWhenUsed="1"/>
+    <w:lsdException w:name="toc 6" w:uiPriority="39" w:semiHidden="1" w:unhideWhenUsed="1"/>
+    <w:lsdException w:name="toc 7" w:uiPriority="39" w:semiHidden="1" w:unhideWhenUsed="1"/>
+    <w:lsdException w:name="toc 8" w:uiPriority="39" w:semiHidden="1" w:unhideWhenUsed="1"/>
+    <w:lsdException w:name="toc 9" w:uiPriority="39" w:semiHidden="1" w:unhideWhenUsed="1"/>
     <w:lsdException w:name="Normal Indent" w:semiHidden="1" w:unhideWhenUsed="1"/>
     <w:lsdException w:name="footnote text" w:semiHidden="1" w:unhideWhenUsed="1"/>
     <w:lsdException w:name="annotation text" w:semiHidden="1" w:unhideWhenUsed="1"/>
     <w:lsdException w:name="header" w:semiHidden="1" w:unhideWhenUsed="1"/>
     <w:lsdException w:name="footer" w:semiHidden="1" w:unhideWhenUsed="1"/>
     <w:lsdException w:name="index heading" w:semiHidden="1" w:unhideWhenUsed="1"/>
-    <w:lsdException w:name="caption" w:semiHidden="1" w:uiPriority="35" w:unhideWhenUsed="1" w:qFormat="1"/>
+    <w:lsdException w:name="caption" w:uiPriority="35" w:semiHidden="1" w:unhideWhenUsed="1" w:qFormat="1"/>
     <w:lsdException w:name="table of figures" w:semiHidden="1" w:unhideWhenUsed="1"/>
     <w:lsdException w:name="envelope address" w:semiHidden="1" w:unhideWhenUsed="1"/>
     <w:lsdException w:name="envelope return" w:semiHidden="1" w:unhideWhenUsed="1"/>
@@ -903,7 +2590,7 @@
     <w:lsdException w:name="Title" w:uiPriority="10" w:qFormat="1"/>
     <w:lsdException w:name="Closing" w:semiHidden="1" w:unhideWhenUsed="1"/>
     <w:lsdException w:name="Signature" w:semiHidden="1" w:unhideWhenUsed="1"/>
-    <w:lsdException w:name="Default Paragraph Font" w:semiHidden="1" w:uiPriority="1" w:unhideWhenUsed="1"/>
+    <w:lsdException w:name="Default Paragraph Font" w:uiPriority="1" w:semiHidden="1" w:unhideWhenUsed="1"/>
     <w:lsdException w:name="Body Text" w:semiHidden="1" w:unhideWhenUsed="1"/>
     <w:lsdException w:name="Body Text Indent" w:semiHidden="1" w:unhideWhenUsed="1"/>
     <w:lsdException w:name="List Continue" w:semiHidden="1" w:unhideWhenUsed="1"/>
@@ -1103,8 +2790,8 @@
     <w:lsdException w:name="Subtle Reference" w:uiPriority="31" w:qFormat="1"/>
     <w:lsdException w:name="Intense Reference" w:uiPriority="32" w:qFormat="1"/>
     <w:lsdException w:name="Book Title" w:uiPriority="33" w:qFormat="1"/>
-    <w:lsdException w:name="Bibliography" w:semiHidden="1" w:uiPriority="37" w:unhideWhenUsed="1"/>
-    <w:lsdException w:name="TOC Heading" w:semiHidden="1" w:uiPriority="39" w:unhideWhenUsed="1" w:qFormat="1"/>
+    <w:lsdException w:name="Bibliography" w:uiPriority="37" w:semiHidden="1" w:unhideWhenUsed="1"/>
+    <w:lsdException w:name="TOC Heading" w:uiPriority="39" w:semiHidden="1" w:unhideWhenUsed="1" w:qFormat="1"/>
     <w:lsdException w:name="Plain Table 1" w:uiPriority="41"/>
     <w:lsdException w:name="Plain Table 2" w:uiPriority="42"/>
     <w:lsdException w:name="Plain Table 3" w:uiPriority="43"/>
@@ -1215,17 +2902,17 @@
     <w:lsdException w:name="Unresolved Mention" w:semiHidden="1" w:unhideWhenUsed="1"/>
     <w:lsdException w:name="Smart Link" w:semiHidden="1" w:unhideWhenUsed="1"/>
   </w:latentStyles>
-  <w:style w:type="paragraph" w:default="1" w:styleId="Normal">
+  <w:style w:type="paragraph" w:styleId="Normal" w:default="1">
     <w:name w:val="Normal"/>
     <w:qFormat/>
   </w:style>
-  <w:style w:type="character" w:default="1" w:styleId="DefaultParagraphFont">
+  <w:style w:type="character" w:styleId="DefaultParagraphFont" w:default="1">
     <w:name w:val="Default Paragraph Font"/>
     <w:uiPriority w:val="1"/>
     <w:semiHidden/>
     <w:unhideWhenUsed/>
   </w:style>
-  <w:style w:type="table" w:default="1" w:styleId="TableNormal">
+  <w:style w:type="table" w:styleId="TableNormal" w:default="1">
     <w:name w:val="Normal Table"/>
     <w:uiPriority w:val="99"/>
     <w:semiHidden/>
@@ -1240,7 +2927,7 @@
       </w:tblCellMar>
     </w:tblPr>
   </w:style>
-  <w:style w:type="numbering" w:default="1" w:styleId="NoList">
+  <w:style w:type="numbering" w:styleId="NoList" w:default="1">
     <w:name w:val="No List"/>
     <w:uiPriority w:val="99"/>
     <w:semiHidden/>

</xml_diff>